<commit_message>
Added to design document, updated builds
</commit_message>
<xml_diff>
--- a/CrossPlatformDevelopment - Design Document (1).docx
+++ b/CrossPlatformDevelopment - Design Document (1).docx
@@ -272,7 +272,7 @@
                   </wp:anchor>
                 </w:drawing>
               </mc:Choice>
-              <mc:Fallback xmlns:w16cex="http://schemas.microsoft.com/office/word/2018/wordml/cex" xmlns:w16="http://schemas.microsoft.com/office/word/2018/wordml" xmlns:arto="http://schemas.microsoft.com/office/word/2006/arto" xmlns:a="http://schemas.openxmlformats.org/drawingml/2006/main">
+              <mc:Fallback xmlns:a="http://schemas.openxmlformats.org/drawingml/2006/main" xmlns:arto="http://schemas.microsoft.com/office/word/2006/arto" xmlns:w16="http://schemas.microsoft.com/office/word/2018/wordml" xmlns:w16cex="http://schemas.microsoft.com/office/word/2018/wordml/cex">
                 <w:pict w14:anchorId="42F5FC0B">
                   <v:group id="Group 149" style="position:absolute;margin-left:0;margin-top:0;width:8in;height:95.7pt;z-index:251658242;mso-width-percent:941;mso-height-percent:121;mso-top-percent:23;mso-position-horizontal:center;mso-position-horizontal-relative:page;mso-position-vertical-relative:page;mso-width-percent:941;mso-height-percent:121;mso-top-percent:23" coordsize="73152,12161" coordorigin="" o:spid="_x0000_s1026" w14:anchorId="2223E8A0" o:gfxdata="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">
                     <v:shape id="Rectangle 51" style="position:absolute;width:73152;height:11303;visibility:visible;mso-wrap-style:square;v-text-anchor:middle" coordsize="7312660,1129665" o:spid="_x0000_s1027" fillcolor="#4472c4 [3204]" stroked="f" strokeweight="1pt" path="m,l7312660,r,1129665l3619500,733425,,1091565,,xe" o:gfxdata="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">
@@ -295,237 +295,7 @@
             <mc:AlternateContent>
               <mc:Choice Requires="wps">
                 <w:drawing>
-                  <wp:anchor distT="0" distB="0" distL="114300" distR="114300" simplePos="0" relativeHeight="251658241" behindDoc="0" locked="0" layoutInCell="1" allowOverlap="1" wp14:anchorId="665CE396" wp14:editId="17BF3173">
-                    <wp:simplePos x="0" y="0"/>
-                    <wp:positionH relativeFrom="page">
-                      <wp:align>center</wp:align>
-                    </wp:positionH>
-                    <mc:AlternateContent>
-                      <mc:Choice Requires="wp14">
-                        <wp:positionV relativeFrom="page">
-                          <wp14:pctPosVOffset>70000</wp14:pctPosVOffset>
-                        </wp:positionV>
-                      </mc:Choice>
-                      <mc:Fallback>
-                        <wp:positionV relativeFrom="page">
-                          <wp:posOffset>7040880</wp:posOffset>
-                        </wp:positionV>
-                      </mc:Fallback>
-                    </mc:AlternateContent>
-                    <wp:extent cx="7315200" cy="1009650"/>
-                    <wp:effectExtent l="0" t="0" r="0" b="0"/>
-                    <wp:wrapSquare wrapText="bothSides"/>
-                    <wp:docPr id="153" name="Text Box 153"/>
-                    <wp:cNvGraphicFramePr/>
-                    <a:graphic xmlns:a="http://schemas.openxmlformats.org/drawingml/2006/main">
-                      <a:graphicData uri="http://schemas.microsoft.com/office/word/2010/wordprocessingShape">
-                        <wps:wsp>
-                          <wps:cNvSpPr txBox="1"/>
-                          <wps:spPr>
-                            <a:xfrm>
-                              <a:off x="0" y="0"/>
-                              <a:ext cx="7315200" cy="1009650"/>
-                            </a:xfrm>
-                            <a:prstGeom prst="rect">
-                              <a:avLst/>
-                            </a:prstGeom>
-                            <a:noFill/>
-                            <a:ln w="6350">
-                              <a:noFill/>
-                            </a:ln>
-                            <a:effectLst/>
-                          </wps:spPr>
-                          <wps:style>
-                            <a:lnRef idx="0">
-                              <a:schemeClr val="accent1"/>
-                            </a:lnRef>
-                            <a:fillRef idx="0">
-                              <a:schemeClr val="accent1"/>
-                            </a:fillRef>
-                            <a:effectRef idx="0">
-                              <a:schemeClr val="accent1"/>
-                            </a:effectRef>
-                            <a:fontRef idx="minor">
-                              <a:schemeClr val="dk1"/>
-                            </a:fontRef>
-                          </wps:style>
-                          <wps:txbx>
-                            <w:txbxContent>
-                              <w:p>
-                                <w:pPr>
-                                  <w:pStyle w:val="NoSpacing"/>
-                                  <w:jc w:val="right"/>
-                                  <w:rPr>
-                                    <w:color w:val="4472C4" w:themeColor="accent1"/>
-                                    <w:sz w:val="28"/>
-                                    <w:szCs w:val="28"/>
-                                  </w:rPr>
-                                </w:pPr>
-                                <w:r>
-                                  <w:rPr>
-                                    <w:color w:val="4472C4" w:themeColor="accent1"/>
-                                    <w:sz w:val="28"/>
-                                    <w:szCs w:val="28"/>
-                                  </w:rPr>
-                                  <w:t>Abstract</w:t>
-                                </w:r>
-                              </w:p>
-                              <w:sdt>
-                                <w:sdtPr>
-                                  <w:rPr>
-                                    <w:color w:val="595959" w:themeColor="text1" w:themeTint="A6"/>
-                                    <w:sz w:val="20"/>
-                                    <w:szCs w:val="20"/>
-                                  </w:rPr>
-                                  <w:alias w:val="Abstract"/>
-                                  <w:tag w:val=""/>
-                                  <w:id w:val="1375273687"/>
-                                  <w:showingPlcHdr/>
-                                  <w:dataBinding w:prefixMappings="xmlns:ns0='http://schemas.microsoft.com/office/2006/coverPageProps' " w:xpath="/ns0:CoverPageProperties[1]/ns0:Abstract[1]" w:storeItemID="{55AF091B-3C7A-41E3-B477-F2FDAA23CFDA}"/>
-                                  <w:text w:multiLine="1"/>
-                                </w:sdtPr>
-                                <w:sdtEndPr/>
-                                <w:sdtContent>
-                                  <w:p>
-                                    <w:pPr>
-                                      <w:pStyle w:val="NoSpacing"/>
-                                      <w:jc w:val="right"/>
-                                      <w:rPr>
-                                        <w:color w:val="595959" w:themeColor="text1" w:themeTint="A6"/>
-                                        <w:sz w:val="20"/>
-                                        <w:szCs w:val="20"/>
-                                      </w:rPr>
-                                    </w:pPr>
-                                    <w:r>
-                                      <w:rPr>
-                                        <w:color w:val="595959" w:themeColor="text1" w:themeTint="A6"/>
-                                        <w:sz w:val="20"/>
-                                        <w:szCs w:val="20"/>
-                                      </w:rPr>
-                                      <w:t xml:space="preserve">[Draw your reader in with an engaging abstract. It is typically a short summary of the document. </w:t>
-                                    </w:r>
-                                    <w:r>
-                                      <w:rPr>
-                                        <w:color w:val="595959" w:themeColor="text1" w:themeTint="A6"/>
-                                        <w:sz w:val="20"/>
-                                        <w:szCs w:val="20"/>
-                                      </w:rPr>
-                                      <w:br/>
-                                      <w:t>When you’re ready to add your content, just click here and start typing.]</w:t>
-                                    </w:r>
-                                  </w:p>
-                                </w:sdtContent>
-                              </w:sdt>
-                            </w:txbxContent>
-                          </wps:txbx>
-                          <wps:bodyPr rot="0" spcFirstLastPara="0" vertOverflow="overflow" horzOverflow="overflow" vert="horz" wrap="square" lIns="1600200" tIns="0" rIns="685800" bIns="0" numCol="1" spcCol="0" rtlCol="0" fromWordArt="0" anchor="t" anchorCtr="0" forceAA="0" compatLnSpc="1">
-                            <a:prstTxWarp prst="textNoShape">
-                              <a:avLst/>
-                            </a:prstTxWarp>
-                            <a:spAutoFit/>
-                          </wps:bodyPr>
-                        </wps:wsp>
-                      </a:graphicData>
-                    </a:graphic>
-                    <wp14:sizeRelH relativeFrom="page">
-                      <wp14:pctWidth>94100</wp14:pctWidth>
-                    </wp14:sizeRelH>
-                    <wp14:sizeRelV relativeFrom="page">
-                      <wp14:pctHeight>10000</wp14:pctHeight>
-                    </wp14:sizeRelV>
-                  </wp:anchor>
-                </w:drawing>
-              </mc:Choice>
-              <mc:Fallback>
-                <w:pict>
-                  <v:shapetype w14:anchorId="665CE396" id="_x0000_t202" coordsize="21600,21600" o:spt="202" path="m,l,21600r21600,l21600,xe">
-                    <v:stroke joinstyle="miter"/>
-                    <v:path gradientshapeok="t" o:connecttype="rect"/>
-                  </v:shapetype>
-                  <v:shape id="Text Box 153" o:spid="_x0000_s1026" type="#_x0000_t202" style="position:absolute;margin-left:0;margin-top:0;width:8in;height:79.5pt;z-index:251658241;visibility:visible;mso-wrap-style:square;mso-width-percent:941;mso-height-percent:100;mso-top-percent:700;mso-wrap-distance-left:9pt;mso-wrap-distance-top:0;mso-wrap-distance-right:9pt;mso-wrap-distance-bottom:0;mso-position-horizontal:center;mso-position-horizontal-relative:page;mso-position-vertical-relative:page;mso-width-percent:941;mso-height-percent:100;mso-top-percent:700;mso-width-relative:page;mso-height-relative:page;v-text-anchor:top" o:gfxdata="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" filled="f" stroked="f" strokeweight=".5pt">
-                    <v:textbox style="mso-fit-shape-to-text:t" inset="126pt,0,54pt,0">
-                      <w:txbxContent>
-                        <w:p>
-                          <w:pPr>
-                            <w:pStyle w:val="NoSpacing"/>
-                            <w:jc w:val="right"/>
-                            <w:rPr>
-                              <w:color w:val="4472C4" w:themeColor="accent1"/>
-                              <w:sz w:val="28"/>
-                              <w:szCs w:val="28"/>
-                            </w:rPr>
-                          </w:pPr>
-                          <w:r>
-                            <w:rPr>
-                              <w:color w:val="4472C4" w:themeColor="accent1"/>
-                              <w:sz w:val="28"/>
-                              <w:szCs w:val="28"/>
-                            </w:rPr>
-                            <w:t>Abstract</w:t>
-                          </w:r>
-                        </w:p>
-                        <w:sdt>
-                          <w:sdtPr>
-                            <w:rPr>
-                              <w:color w:val="595959" w:themeColor="text1" w:themeTint="A6"/>
-                              <w:sz w:val="20"/>
-                              <w:szCs w:val="20"/>
-                            </w:rPr>
-                            <w:alias w:val="Abstract"/>
-                            <w:tag w:val=""/>
-                            <w:id w:val="1375273687"/>
-                            <w:showingPlcHdr/>
-                            <w:dataBinding w:prefixMappings="xmlns:ns0='http://schemas.microsoft.com/office/2006/coverPageProps' " w:xpath="/ns0:CoverPageProperties[1]/ns0:Abstract[1]" w:storeItemID="{55AF091B-3C7A-41E3-B477-F2FDAA23CFDA}"/>
-                            <w:text w:multiLine="1"/>
-                          </w:sdtPr>
-                          <w:sdtEndPr/>
-                          <w:sdtContent>
-                            <w:p>
-                              <w:pPr>
-                                <w:pStyle w:val="NoSpacing"/>
-                                <w:jc w:val="right"/>
-                                <w:rPr>
-                                  <w:color w:val="595959" w:themeColor="text1" w:themeTint="A6"/>
-                                  <w:sz w:val="20"/>
-                                  <w:szCs w:val="20"/>
-                                </w:rPr>
-                              </w:pPr>
-                              <w:r>
-                                <w:rPr>
-                                  <w:color w:val="595959" w:themeColor="text1" w:themeTint="A6"/>
-                                  <w:sz w:val="20"/>
-                                  <w:szCs w:val="20"/>
-                                </w:rPr>
-                                <w:t xml:space="preserve">[Draw your reader in with an engaging abstract. It is typically a short summary of the document. </w:t>
-                              </w:r>
-                              <w:r>
-                                <w:rPr>
-                                  <w:color w:val="595959" w:themeColor="text1" w:themeTint="A6"/>
-                                  <w:sz w:val="20"/>
-                                  <w:szCs w:val="20"/>
-                                </w:rPr>
-                                <w:br/>
-                                <w:t>When you’re ready to add your content, just click here and start typing.]</w:t>
-                              </w:r>
-                            </w:p>
-                          </w:sdtContent>
-                        </w:sdt>
-                      </w:txbxContent>
-                    </v:textbox>
-                    <w10:wrap type="square" anchorx="page" anchory="page"/>
-                  </v:shape>
-                </w:pict>
-              </mc:Fallback>
-            </mc:AlternateContent>
-          </w:r>
-          <w:r>
-            <w:rPr>
-              <w:noProof/>
-            </w:rPr>
-            <mc:AlternateContent>
-              <mc:Choice Requires="wps">
-                <w:drawing>
-                  <wp:anchor distT="0" distB="0" distL="114300" distR="114300" simplePos="0" relativeHeight="251658240" behindDoc="0" locked="0" layoutInCell="1" allowOverlap="1" wp14:anchorId="05BB443E" wp14:editId="4124966D">
+                  <wp:anchor distT="0" distB="0" distL="114300" distR="114300" simplePos="0" relativeHeight="251658240" behindDoc="0" locked="0" layoutInCell="1" allowOverlap="1" wp14:anchorId="05BB443E" wp14:editId="3872A182">
                     <wp:simplePos x="0" y="0"/>
                     <wp:positionH relativeFrom="page">
                       <wp:align>center</wp:align>
@@ -614,7 +384,7 @@
                                         <w:sz w:val="48"/>
                                         <w:szCs w:val="64"/>
                                       </w:rPr>
-                                      <w:t>GAME NAME</w:t>
+                                      <w:t>Fire ball</w:t>
                                     </w:r>
                                     <w:r>
                                       <w:rPr>
@@ -668,7 +438,15 @@
                                         <w:sz w:val="36"/>
                                         <w:szCs w:val="36"/>
                                       </w:rPr>
-                                      <w:t>Author: &lt;your name&gt;</w:t>
+                                      <w:t xml:space="preserve">Author: </w:t>
+                                    </w:r>
+                                    <w:r>
+                                      <w:rPr>
+                                        <w:color w:val="404040" w:themeColor="text1" w:themeTint="BF"/>
+                                        <w:sz w:val="36"/>
+                                        <w:szCs w:val="36"/>
+                                      </w:rPr>
+                                      <w:t>Mara Dusevic</w:t>
                                     </w:r>
                                   </w:p>
                                 </w:sdtContent>
@@ -695,7 +473,11 @@
               </mc:Choice>
               <mc:Fallback>
                 <w:pict>
-                  <v:shape w14:anchorId="05BB443E" id="Text Box 154" o:spid="_x0000_s1027" type="#_x0000_t202" style="position:absolute;margin-left:0;margin-top:0;width:592.9pt;height:287pt;z-index:251658240;visibility:visible;mso-wrap-style:square;mso-width-percent:941;mso-height-percent:363;mso-top-percent:300;mso-wrap-distance-left:9pt;mso-wrap-distance-top:0;mso-wrap-distance-right:9pt;mso-wrap-distance-bottom:0;mso-position-horizontal:center;mso-position-horizontal-relative:page;mso-position-vertical-relative:page;mso-width-percent:941;mso-height-percent:363;mso-top-percent:300;mso-width-relative:page;mso-height-relative:page;v-text-anchor:bottom" o:gfxdata="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" filled="f" stroked="f" strokeweight=".5pt">
+                  <v:shapetype w14:anchorId="05BB443E" id="_x0000_t202" coordsize="21600,21600" o:spt="202" path="m,l,21600r21600,l21600,xe">
+                    <v:stroke joinstyle="miter"/>
+                    <v:path gradientshapeok="t" o:connecttype="rect"/>
+                  </v:shapetype>
+                  <v:shape id="Text Box 154" o:spid="_x0000_s1026" type="#_x0000_t202" style="position:absolute;margin-left:0;margin-top:0;width:592.9pt;height:287pt;z-index:251658240;visibility:visible;mso-wrap-style:square;mso-width-percent:941;mso-height-percent:363;mso-top-percent:300;mso-wrap-distance-left:9pt;mso-wrap-distance-top:0;mso-wrap-distance-right:9pt;mso-wrap-distance-bottom:0;mso-position-horizontal:center;mso-position-horizontal-relative:page;mso-position-vertical-relative:page;mso-width-percent:941;mso-height-percent:363;mso-top-percent:300;mso-width-relative:page;mso-height-relative:page;v-text-anchor:bottom" o:gfxdata="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" filled="f" stroked="f" strokeweight=".5pt">
                     <v:textbox inset="126pt,0,54pt,0">
                       <w:txbxContent>
                         <w:p>
@@ -731,7 +513,7 @@
                                   <w:sz w:val="48"/>
                                   <w:szCs w:val="64"/>
                                 </w:rPr>
-                                <w:t>GAME NAME</w:t>
+                                <w:t>Fire ball</w:t>
                               </w:r>
                               <w:r>
                                 <w:rPr>
@@ -785,7 +567,15 @@
                                   <w:sz w:val="36"/>
                                   <w:szCs w:val="36"/>
                                 </w:rPr>
-                                <w:t>Author: &lt;your name&gt;</w:t>
+                                <w:t xml:space="preserve">Author: </w:t>
+                              </w:r>
+                              <w:r>
+                                <w:rPr>
+                                  <w:color w:val="404040" w:themeColor="text1" w:themeTint="BF"/>
+                                  <w:sz w:val="36"/>
+                                  <w:szCs w:val="36"/>
+                                </w:rPr>
+                                <w:t>Mara Dusevic</w:t>
                               </w:r>
                             </w:p>
                           </w:sdtContent>
@@ -2605,99 +2395,20 @@
               <w:lang w:val="en-AU" w:eastAsia="en-AU"/>
             </w:rPr>
           </w:pPr>
-          <w:hyperlink w:anchor="_Toc49774298" w:history="1">
+          <w:hyperlink w:anchor="_Toc49774299" w:history="1">
             <w:r>
               <w:rPr>
                 <w:rStyle w:val="Hyperlink"/>
                 <w:noProof/>
               </w:rPr>
-              <w:t>6.0</w:t>
-            </w:r>
-            <w:r>
-              <w:rPr>
-                <w:rFonts w:eastAsiaTheme="minorEastAsia"/>
-                <w:noProof/>
-                <w:lang w:val="en-AU" w:eastAsia="en-AU"/>
-              </w:rPr>
-              <w:tab/>
+              <w:t>6</w:t>
             </w:r>
             <w:r>
               <w:rPr>
                 <w:rStyle w:val="Hyperlink"/>
                 <w:noProof/>
               </w:rPr>
-              <w:t>Audio</w:t>
-            </w:r>
-            <w:r>
-              <w:rPr>
-                <w:noProof/>
-                <w:webHidden/>
-              </w:rPr>
-              <w:tab/>
-            </w:r>
-            <w:r>
-              <w:rPr>
-                <w:noProof/>
-                <w:webHidden/>
-              </w:rPr>
-              <w:fldChar w:fldCharType="begin"/>
-            </w:r>
-            <w:r>
-              <w:rPr>
-                <w:noProof/>
-                <w:webHidden/>
-              </w:rPr>
-              <w:instrText xml:space="preserve"> PAGEREF _Toc49774298 \h </w:instrText>
-            </w:r>
-            <w:r>
-              <w:rPr>
-                <w:noProof/>
-                <w:webHidden/>
-              </w:rPr>
-            </w:r>
-            <w:r>
-              <w:rPr>
-                <w:noProof/>
-                <w:webHidden/>
-              </w:rPr>
-              <w:fldChar w:fldCharType="separate"/>
-            </w:r>
-            <w:r>
-              <w:rPr>
-                <w:noProof/>
-                <w:webHidden/>
-              </w:rPr>
-              <w:t>5</w:t>
-            </w:r>
-            <w:r>
-              <w:rPr>
-                <w:noProof/>
-                <w:webHidden/>
-              </w:rPr>
-              <w:fldChar w:fldCharType="end"/>
-            </w:r>
-          </w:hyperlink>
-        </w:p>
-        <w:p>
-          <w:pPr>
-            <w:pStyle w:val="TOC1"/>
-            <w:tabs>
-              <w:tab w:val="left" w:pos="660"/>
-              <w:tab w:val="right" w:leader="dot" w:pos="9350"/>
-            </w:tabs>
-            <w:rPr>
-              <w:rFonts w:eastAsiaTheme="minorEastAsia"/>
-              <w:noProof/>
-              <w:lang w:val="en-AU" w:eastAsia="en-AU"/>
-            </w:rPr>
-          </w:pPr>
-          <w:hyperlink w:anchor="_Toc49774299" w:history="1">
-            <w:r>
-              <w:rPr>
-                <w:rStyle w:val="Hyperlink"/>
-                <w:noProof/>
-              </w:rPr>
-              <w:t>7.0</w:t>
+              <w:t>.0</w:t>
             </w:r>
             <w:r>
               <w:rPr>
@@ -2783,7 +2494,14 @@
                 <w:rStyle w:val="Hyperlink"/>
                 <w:noProof/>
               </w:rPr>
-              <w:t>8.0</w:t>
+              <w:t>7</w:t>
+            </w:r>
+            <w:r>
+              <w:rPr>
+                <w:rStyle w:val="Hyperlink"/>
+                <w:noProof/>
+              </w:rPr>
+              <w:t>.0</w:t>
             </w:r>
             <w:r>
               <w:rPr>
@@ -2869,7 +2587,14 @@
                 <w:rStyle w:val="Hyperlink"/>
                 <w:noProof/>
               </w:rPr>
-              <w:t>8.1</w:t>
+              <w:t>7</w:t>
+            </w:r>
+            <w:r>
+              <w:rPr>
+                <w:rStyle w:val="Hyperlink"/>
+                <w:noProof/>
+              </w:rPr>
+              <w:t>.1</w:t>
             </w:r>
             <w:r>
               <w:rPr>
@@ -2944,9 +2669,7 @@
               <w:tab w:val="right" w:leader="dot" w:pos="9350"/>
             </w:tabs>
             <w:rPr>
-              <w:rFonts w:eastAsiaTheme="minorEastAsia"/>
               <w:noProof/>
-              <w:lang w:val="en-AU" w:eastAsia="en-AU"/>
             </w:rPr>
           </w:pPr>
           <w:hyperlink w:anchor="_Toc49774302" w:history="1">
@@ -2955,7 +2678,14 @@
                 <w:rStyle w:val="Hyperlink"/>
                 <w:noProof/>
               </w:rPr>
-              <w:t>8.2</w:t>
+              <w:t>7</w:t>
+            </w:r>
+            <w:r>
+              <w:rPr>
+                <w:rStyle w:val="Hyperlink"/>
+                <w:noProof/>
+              </w:rPr>
+              <w:t>.2</w:t>
             </w:r>
             <w:r>
               <w:rPr>
@@ -3021,6 +2751,19 @@
               <w:fldChar w:fldCharType="end"/>
             </w:r>
           </w:hyperlink>
+        </w:p>
+        <w:p>
+          <w:r>
+            <w:t>8.0       Levels ………………………………………………………………………………………………………………………………………</w:t>
+          </w:r>
+          <w:proofErr w:type="gramStart"/>
+          <w:r>
+            <w:t>…..</w:t>
+          </w:r>
+          <w:proofErr w:type="gramEnd"/>
+          <w:r>
+            <w:t>5</w:t>
+          </w:r>
         </w:p>
         <w:p>
           <w:pPr>
@@ -3041,7 +2784,14 @@
                 <w:rStyle w:val="Hyperlink"/>
                 <w:noProof/>
               </w:rPr>
-              <w:t>11.0</w:t>
+              <w:t>9</w:t>
+            </w:r>
+            <w:r>
+              <w:rPr>
+                <w:rStyle w:val="Hyperlink"/>
+                <w:noProof/>
+              </w:rPr>
+              <w:t>.0</w:t>
             </w:r>
             <w:r>
               <w:rPr>
@@ -3127,7 +2877,14 @@
                 <w:rStyle w:val="Hyperlink"/>
                 <w:noProof/>
               </w:rPr>
-              <w:t>11.1</w:t>
+              <w:t>9</w:t>
+            </w:r>
+            <w:r>
+              <w:rPr>
+                <w:rStyle w:val="Hyperlink"/>
+                <w:noProof/>
+              </w:rPr>
+              <w:t>.1</w:t>
             </w:r>
             <w:r>
               <w:rPr>
@@ -3164,92 +2921,6 @@
                 <w:webHidden/>
               </w:rPr>
               <w:instrText xml:space="preserve"> PAGEREF _Toc49774304 \h </w:instrText>
-            </w:r>
-            <w:r>
-              <w:rPr>
-                <w:noProof/>
-                <w:webHidden/>
-              </w:rPr>
-            </w:r>
-            <w:r>
-              <w:rPr>
-                <w:noProof/>
-                <w:webHidden/>
-              </w:rPr>
-              <w:fldChar w:fldCharType="separate"/>
-            </w:r>
-            <w:r>
-              <w:rPr>
-                <w:noProof/>
-                <w:webHidden/>
-              </w:rPr>
-              <w:t>5</w:t>
-            </w:r>
-            <w:r>
-              <w:rPr>
-                <w:noProof/>
-                <w:webHidden/>
-              </w:rPr>
-              <w:fldChar w:fldCharType="end"/>
-            </w:r>
-          </w:hyperlink>
-        </w:p>
-        <w:p>
-          <w:pPr>
-            <w:pStyle w:val="TOC2"/>
-            <w:tabs>
-              <w:tab w:val="left" w:pos="880"/>
-              <w:tab w:val="right" w:leader="dot" w:pos="9350"/>
-            </w:tabs>
-            <w:rPr>
-              <w:rFonts w:eastAsiaTheme="minorEastAsia"/>
-              <w:noProof/>
-              <w:lang w:val="en-AU" w:eastAsia="en-AU"/>
-            </w:rPr>
-          </w:pPr>
-          <w:hyperlink w:anchor="_Toc49774305" w:history="1">
-            <w:r>
-              <w:rPr>
-                <w:rStyle w:val="Hyperlink"/>
-                <w:noProof/>
-              </w:rPr>
-              <w:t>11.2</w:t>
-            </w:r>
-            <w:r>
-              <w:rPr>
-                <w:rFonts w:eastAsiaTheme="minorEastAsia"/>
-                <w:noProof/>
-                <w:lang w:val="en-AU" w:eastAsia="en-AU"/>
-              </w:rPr>
-              <w:tab/>
-            </w:r>
-            <w:r>
-              <w:rPr>
-                <w:rStyle w:val="Hyperlink"/>
-                <w:noProof/>
-              </w:rPr>
-              <w:t>High scores</w:t>
-            </w:r>
-            <w:r>
-              <w:rPr>
-                <w:noProof/>
-                <w:webHidden/>
-              </w:rPr>
-              <w:tab/>
-            </w:r>
-            <w:r>
-              <w:rPr>
-                <w:noProof/>
-                <w:webHidden/>
-              </w:rPr>
-              <w:fldChar w:fldCharType="begin"/>
-            </w:r>
-            <w:r>
-              <w:rPr>
-                <w:noProof/>
-                <w:webHidden/>
-              </w:rPr>
-              <w:instrText xml:space="preserve"> PAGEREF _Toc49774305 \h </w:instrText>
             </w:r>
             <w:r>
               <w:rPr>
@@ -3299,7 +2970,21 @@
                 <w:rStyle w:val="Hyperlink"/>
                 <w:noProof/>
               </w:rPr>
-              <w:t>11.3</w:t>
+              <w:t>9</w:t>
+            </w:r>
+            <w:r>
+              <w:rPr>
+                <w:rStyle w:val="Hyperlink"/>
+                <w:noProof/>
+              </w:rPr>
+              <w:t>.</w:t>
+            </w:r>
+            <w:r>
+              <w:rPr>
+                <w:rStyle w:val="Hyperlink"/>
+                <w:noProof/>
+              </w:rPr>
+              <w:t>2</w:t>
             </w:r>
             <w:r>
               <w:rPr>
@@ -3385,7 +3070,21 @@
                 <w:rStyle w:val="Hyperlink"/>
                 <w:noProof/>
               </w:rPr>
-              <w:t>12.0</w:t>
+              <w:t>1</w:t>
+            </w:r>
+            <w:r>
+              <w:rPr>
+                <w:rStyle w:val="Hyperlink"/>
+                <w:noProof/>
+              </w:rPr>
+              <w:t>0</w:t>
+            </w:r>
+            <w:r>
+              <w:rPr>
+                <w:rStyle w:val="Hyperlink"/>
+                <w:noProof/>
+              </w:rPr>
+              <w:t>.0</w:t>
             </w:r>
             <w:r>
               <w:rPr>
@@ -3805,12 +3504,6 @@
         </w:p>
       </w:sdtContent>
     </w:sdt>
-    <w:p>
-      <w:r>
-        <w:lastRenderedPageBreak/>
-        <w:br w:type="page"/>
-      </w:r>
-    </w:p>
     <w:p>
       <w:pPr>
         <w:pStyle w:val="Heading1"/>
@@ -3928,13 +3621,29 @@
             <w:tcW w:w="2634" w:type="dxa"/>
           </w:tcPr>
           <w:p>
-            <w:r>
+            <w:pPr>
+              <w:spacing w:before="40" w:after="40"/>
+              <w:rPr>
+                <w:b/>
+              </w:rPr>
+            </w:pPr>
+            <w:r>
+              <w:rPr>
+                <w:b/>
+              </w:rPr>
               <w:t>Asset Name</w:t>
             </w:r>
           </w:p>
           <w:p>
-            <w:r>
-              <w:rPr>
+            <w:pPr>
+              <w:spacing w:before="40" w:after="40"/>
+              <w:rPr>
+                <w:i/>
+              </w:rPr>
+            </w:pPr>
+            <w:r>
+              <w:rPr>
+                <w:i/>
                 <w:sz w:val="18"/>
               </w:rPr>
               <w:t>License</w:t>
@@ -3946,10 +3655,22 @@
             <w:tcW w:w="3685" w:type="dxa"/>
           </w:tcPr>
           <w:p>
-            <w:r>
+            <w:pPr>
+              <w:spacing w:before="40" w:after="40"/>
+              <w:rPr>
+                <w:b/>
+              </w:rPr>
+            </w:pPr>
+            <w:r>
+              <w:rPr>
+                <w:b/>
+              </w:rPr>
               <w:t>U</w:t>
             </w:r>
             <w:r>
+              <w:rPr>
+                <w:b/>
+              </w:rPr>
               <w:t>RL</w:t>
             </w:r>
           </w:p>
@@ -3959,7 +3680,16 @@
             <w:tcW w:w="2551" w:type="dxa"/>
           </w:tcPr>
           <w:p>
-            <w:r>
+            <w:pPr>
+              <w:spacing w:before="40" w:after="40"/>
+              <w:rPr>
+                <w:b/>
+              </w:rPr>
+            </w:pPr>
+            <w:r>
+              <w:rPr>
+                <w:b/>
+              </w:rPr>
               <w:t>Reason for use</w:t>
             </w:r>
           </w:p>
@@ -3972,6 +3702,7 @@
           </w:tcPr>
           <w:p>
             <w:pPr>
+              <w:spacing w:before="40" w:after="40"/>
               <w:rPr>
                 <w:b/>
                 <w:sz w:val="18"/>
@@ -3982,51 +3713,20 @@
                 <w:b/>
                 <w:sz w:val="18"/>
               </w:rPr>
-              <w:t>Example:</w:t>
-            </w:r>
-          </w:p>
-          <w:p>
-            <w:pPr>
+              <w:t>Stylized Lava Texture</w:t>
+            </w:r>
+            <w:r>
               <w:rPr>
                 <w:sz w:val="18"/>
               </w:rPr>
-            </w:pPr>
-            <w:r>
-              <w:rPr>
-                <w:b/>
-                <w:sz w:val="18"/>
-              </w:rPr>
-              <w:t>Character Pack: Free Sample</w:t>
-            </w:r>
-            <w:r>
-              <w:rPr>
-                <w:sz w:val="18"/>
-              </w:rPr>
               <w:br/>
             </w:r>
             <w:r>
               <w:rPr>
+                <w:i/>
                 <w:sz w:val="16"/>
               </w:rPr>
-              <w:t>Free</w:t>
-            </w:r>
-            <w:r>
-              <w:rPr>
-                <w:sz w:val="16"/>
-              </w:rPr>
-              <w:t xml:space="preserve"> –</w:t>
-            </w:r>
-            <w:r>
-              <w:rPr>
-                <w:sz w:val="16"/>
-              </w:rPr>
-              <w:t>Unity</w:t>
-            </w:r>
-            <w:r>
-              <w:rPr>
-                <w:sz w:val="16"/>
-              </w:rPr>
-              <w:t xml:space="preserve"> Extension Asset</w:t>
+              <w:t>Free –Unity Extension Asset</w:t>
             </w:r>
           </w:p>
         </w:tc>
@@ -4036,6 +3736,7 @@
           </w:tcPr>
           <w:p>
             <w:pPr>
+              <w:spacing w:before="40" w:after="40"/>
               <w:rPr>
                 <w:sz w:val="18"/>
               </w:rPr>
@@ -4046,9 +3747,15 @@
                   <w:rStyle w:val="Hyperlink"/>
                   <w:sz w:val="18"/>
                 </w:rPr>
-                <w:t>https://assetstore.unity.com/packages/3d/characters/humanoids/character-pack-free-sample-79870</w:t>
+                <w:t>https://assetstore.unity.com/packages/2d/textures-materials/nature/stylized-lava-texture-153161</w:t>
               </w:r>
             </w:hyperlink>
+            <w:r>
+              <w:rPr>
+                <w:sz w:val="18"/>
+              </w:rPr>
+              <w:t xml:space="preserve"> </w:t>
+            </w:r>
           </w:p>
         </w:tc>
         <w:tc>
@@ -4057,6 +3764,7 @@
           </w:tcPr>
           <w:p>
             <w:pPr>
+              <w:spacing w:before="40" w:after="40"/>
               <w:rPr>
                 <w:sz w:val="18"/>
               </w:rPr>
@@ -4065,7 +3773,7 @@
               <w:rPr>
                 <w:sz w:val="18"/>
               </w:rPr>
-              <w:t>Character asset use for main player in game.</w:t>
+              <w:t>Used the texture for the lava at the bottom of each level.</w:t>
             </w:r>
           </w:p>
         </w:tc>
@@ -4077,10 +3785,45 @@
           </w:tcPr>
           <w:p>
             <w:pPr>
+              <w:spacing w:before="40" w:after="40"/>
               <w:rPr>
                 <w:sz w:val="18"/>
               </w:rPr>
             </w:pPr>
+            <w:r>
+              <w:rPr>
+                <w:b/>
+                <w:sz w:val="18"/>
+              </w:rPr>
+              <w:t xml:space="preserve">Stylized </w:t>
+            </w:r>
+            <w:r>
+              <w:rPr>
+                <w:b/>
+                <w:sz w:val="18"/>
+              </w:rPr>
+              <w:t xml:space="preserve">Rock </w:t>
+            </w:r>
+            <w:r>
+              <w:rPr>
+                <w:b/>
+                <w:sz w:val="18"/>
+              </w:rPr>
+              <w:t>Texture</w:t>
+            </w:r>
+            <w:r>
+              <w:rPr>
+                <w:sz w:val="18"/>
+              </w:rPr>
+              <w:br/>
+            </w:r>
+            <w:r>
+              <w:rPr>
+                <w:i/>
+                <w:sz w:val="16"/>
+              </w:rPr>
+              <w:t>Free –Unity Extension Asset</w:t>
+            </w:r>
           </w:p>
         </w:tc>
         <w:tc>
@@ -4089,10 +3832,26 @@
           </w:tcPr>
           <w:p>
             <w:pPr>
+              <w:spacing w:before="40" w:after="40"/>
               <w:rPr>
                 <w:sz w:val="18"/>
               </w:rPr>
             </w:pPr>
+            <w:hyperlink r:id="rId15" w:history="1">
+              <w:r>
+                <w:rPr>
+                  <w:rStyle w:val="Hyperlink"/>
+                  <w:sz w:val="18"/>
+                </w:rPr>
+                <w:t>https://assetstore.unity.com/packages/2d/textures-materials/floors/stylize-rock-texture-153452</w:t>
+              </w:r>
+            </w:hyperlink>
+            <w:r>
+              <w:rPr>
+                <w:sz w:val="18"/>
+              </w:rPr>
+              <w:t xml:space="preserve"> </w:t>
+            </w:r>
           </w:p>
         </w:tc>
         <w:tc>
@@ -4101,162 +3860,17 @@
           </w:tcPr>
           <w:p>
             <w:pPr>
+              <w:spacing w:before="40" w:after="40"/>
               <w:rPr>
                 <w:sz w:val="18"/>
               </w:rPr>
             </w:pPr>
-          </w:p>
-        </w:tc>
-      </w:tr>
-      <w:tr>
-        <w:tc>
-          <w:tcPr>
-            <w:tcW w:w="2634" w:type="dxa"/>
-          </w:tcPr>
-          <w:p>
-            <w:pPr>
+            <w:r>
               <w:rPr>
                 <w:sz w:val="18"/>
               </w:rPr>
-            </w:pPr>
-          </w:p>
-        </w:tc>
-        <w:tc>
-          <w:tcPr>
-            <w:tcW w:w="3685" w:type="dxa"/>
-          </w:tcPr>
-          <w:p>
-            <w:pPr>
-              <w:rPr>
-                <w:sz w:val="18"/>
-              </w:rPr>
-            </w:pPr>
-          </w:p>
-        </w:tc>
-        <w:tc>
-          <w:tcPr>
-            <w:tcW w:w="2551" w:type="dxa"/>
-          </w:tcPr>
-          <w:p>
-            <w:pPr>
-              <w:rPr>
-                <w:sz w:val="18"/>
-              </w:rPr>
-            </w:pPr>
-          </w:p>
-        </w:tc>
-      </w:tr>
-      <w:tr>
-        <w:tc>
-          <w:tcPr>
-            <w:tcW w:w="2634" w:type="dxa"/>
-          </w:tcPr>
-          <w:p>
-            <w:pPr>
-              <w:rPr>
-                <w:sz w:val="18"/>
-              </w:rPr>
-            </w:pPr>
-          </w:p>
-        </w:tc>
-        <w:tc>
-          <w:tcPr>
-            <w:tcW w:w="3685" w:type="dxa"/>
-          </w:tcPr>
-          <w:p>
-            <w:pPr>
-              <w:rPr>
-                <w:sz w:val="18"/>
-              </w:rPr>
-            </w:pPr>
-          </w:p>
-        </w:tc>
-        <w:tc>
-          <w:tcPr>
-            <w:tcW w:w="2551" w:type="dxa"/>
-          </w:tcPr>
-          <w:p>
-            <w:pPr>
-              <w:rPr>
-                <w:sz w:val="18"/>
-              </w:rPr>
-            </w:pPr>
-          </w:p>
-        </w:tc>
-      </w:tr>
-      <w:tr>
-        <w:tc>
-          <w:tcPr>
-            <w:tcW w:w="2634" w:type="dxa"/>
-          </w:tcPr>
-          <w:p>
-            <w:pPr>
-              <w:rPr>
-                <w:sz w:val="18"/>
-              </w:rPr>
-            </w:pPr>
-          </w:p>
-        </w:tc>
-        <w:tc>
-          <w:tcPr>
-            <w:tcW w:w="3685" w:type="dxa"/>
-          </w:tcPr>
-          <w:p>
-            <w:pPr>
-              <w:rPr>
-                <w:sz w:val="18"/>
-              </w:rPr>
-            </w:pPr>
-          </w:p>
-        </w:tc>
-        <w:tc>
-          <w:tcPr>
-            <w:tcW w:w="2551" w:type="dxa"/>
-          </w:tcPr>
-          <w:p>
-            <w:pPr>
-              <w:rPr>
-                <w:sz w:val="18"/>
-              </w:rPr>
-            </w:pPr>
-          </w:p>
-        </w:tc>
-      </w:tr>
-      <w:tr>
-        <w:tc>
-          <w:tcPr>
-            <w:tcW w:w="2634" w:type="dxa"/>
-          </w:tcPr>
-          <w:p>
-            <w:pPr>
-              <w:rPr>
-                <w:sz w:val="18"/>
-              </w:rPr>
-            </w:pPr>
-          </w:p>
-        </w:tc>
-        <w:tc>
-          <w:tcPr>
-            <w:tcW w:w="3685" w:type="dxa"/>
-          </w:tcPr>
-          <w:p>
-            <w:pPr>
-              <w:rPr>
-                <w:sz w:val="18"/>
-              </w:rPr>
-            </w:pPr>
-          </w:p>
-        </w:tc>
-        <w:tc>
-          <w:tcPr>
-            <w:tcW w:w="2551" w:type="dxa"/>
-          </w:tcPr>
-          <w:p>
-            <w:pPr>
-              <w:rPr>
-                <w:sz w:val="18"/>
-              </w:rPr>
-            </w:pPr>
+              <w:t>Used the texture for the rock wall background of each level.</w:t>
+            </w:r>
           </w:p>
         </w:tc>
       </w:tr>
@@ -4280,16 +3894,26 @@
       </w:r>
     </w:p>
     <w:p>
-      <w:pPr>
-        <w:rPr>
-          <w:color w:val="FF0000"/>
-        </w:rPr>
-      </w:pPr>
-      <w:r>
-        <w:rPr>
-          <w:color w:val="FF0000"/>
-        </w:rPr>
-        <w:t>Brief description</w:t>
+      <w:r>
+        <w:t>The game called Fire Ball is a 3D platforming game in which the player, as a small ball,</w:t>
+      </w:r>
+      <w:r>
+        <w:t xml:space="preserve"> faces a </w:t>
+      </w:r>
+      <w:r>
+        <w:t xml:space="preserve">variety of levels that contain challenging obstacles and hazards that they must overcome. </w:t>
+      </w:r>
+      <w:r>
+        <w:t>Each level contains platforms of varying sizes</w:t>
+      </w:r>
+      <w:r>
+        <w:t xml:space="preserve"> and behaviours</w:t>
+      </w:r>
+      <w:r>
+        <w:t xml:space="preserve"> that the player must jump to </w:t>
+      </w:r>
+      <w:r>
+        <w:t xml:space="preserve">and from to reach the finish line on the last platform. </w:t>
       </w:r>
     </w:p>
     <w:p>
@@ -4311,16 +3935,8 @@
       <w:bookmarkEnd w:id="6"/>
     </w:p>
     <w:p>
-      <w:pPr>
-        <w:rPr>
-          <w:color w:val="FF0000"/>
-        </w:rPr>
-      </w:pPr>
-      <w:r>
-        <w:rPr>
-          <w:color w:val="FF0000"/>
-        </w:rPr>
-        <w:t>Describe your game genre</w:t>
+      <w:r>
+        <w:t>3D Platformer</w:t>
       </w:r>
     </w:p>
     <w:p>
@@ -4348,16 +3964,14 @@
       <w:bookmarkEnd w:id="7"/>
     </w:p>
     <w:p>
-      <w:pPr>
-        <w:rPr>
-          <w:color w:val="FF0000"/>
-        </w:rPr>
-      </w:pPr>
-      <w:r>
-        <w:rPr>
-          <w:color w:val="FF0000"/>
-        </w:rPr>
-        <w:t>Describe</w:t>
+      <w:r>
+        <w:t>There is a fixed camera along the z-axis that will move left, right, up or down depending on the player’s movement</w:t>
+      </w:r>
+      <w:r>
+        <w:t>.</w:t>
+      </w:r>
+      <w:r>
+        <w:t xml:space="preserve"> </w:t>
       </w:r>
     </w:p>
     <w:p>
@@ -4377,73 +3991,16 @@
     </w:p>
     <w:p>
       <w:r>
-        <w:rPr>
-          <w:color w:val="FF0000"/>
-        </w:rPr>
-        <w:t>PC, VR, Mobile</w:t>
-      </w:r>
-      <w:r>
-        <w:rPr>
-          <w:color w:val="FF0000"/>
-        </w:rPr>
-        <w:t>, etc</w:t>
-      </w:r>
-      <w:r>
-        <w:rPr>
-          <w:color w:val="FF0000"/>
-        </w:rPr>
-        <w:t xml:space="preserve">. </w:t>
-      </w:r>
-      <w:r>
-        <w:rPr>
-          <w:color w:val="FF0000"/>
-        </w:rPr>
-        <w:t xml:space="preserve">what are the requirements for deployment to each platform. </w:t>
-      </w:r>
-      <w:r>
-        <w:rPr>
-          <w:color w:val="FF0000"/>
-        </w:rPr>
-        <w:br/>
-      </w:r>
-      <w:r>
-        <w:rPr>
-          <w:color w:val="FF0000"/>
-        </w:rPr>
-        <w:t xml:space="preserve">Setup </w:t>
-      </w:r>
-      <w:r>
-        <w:rPr>
-          <w:color w:val="FF0000"/>
-        </w:rPr>
-        <w:t xml:space="preserve">process </w:t>
-      </w:r>
-      <w:r>
-        <w:rPr>
-          <w:color w:val="FF0000"/>
-        </w:rPr>
-        <w:t>has been outlined</w:t>
-      </w:r>
-      <w:r>
-        <w:rPr>
-          <w:color w:val="FF0000"/>
-        </w:rPr>
-        <w:t xml:space="preserve"> and detailed</w:t>
-      </w:r>
-      <w:r>
-        <w:rPr>
-          <w:color w:val="FF0000"/>
-        </w:rPr>
-        <w:t xml:space="preserve"> </w:t>
-      </w:r>
-      <w:r>
-        <w:rPr>
-          <w:color w:val="FF0000"/>
-        </w:rPr>
-        <w:t>&gt;</w:t>
-      </w:r>
-      <w:r>
-        <w:br w:type="page"/>
+        <w:t xml:space="preserve">PC, </w:t>
+      </w:r>
+      <w:r>
+        <w:t>Web, Android</w:t>
+      </w:r>
+      <w:r>
+        <w:t xml:space="preserve"> and</w:t>
+      </w:r>
+      <w:r>
+        <w:t xml:space="preserve"> iOS</w:t>
       </w:r>
     </w:p>
     <w:p>
@@ -4457,7 +4014,6 @@
       </w:pPr>
       <w:bookmarkStart w:id="9" w:name="_Toc49774290"/>
       <w:r>
-        <w:lastRenderedPageBreak/>
         <w:t>Technical Goals</w:t>
       </w:r>
       <w:bookmarkEnd w:id="9"/>
@@ -4474,7 +4030,7 @@
         </w:numPr>
       </w:pPr>
       <w:r>
-        <w:t>Goal</w:t>
+        <w:t>Smooth player movement</w:t>
       </w:r>
     </w:p>
     <w:p>
@@ -4486,31 +4042,7 @@
         </w:numPr>
       </w:pPr>
       <w:r>
-        <w:t>Goal</w:t>
-      </w:r>
-    </w:p>
-    <w:p>
-      <w:pPr>
-        <w:pStyle w:val="ListParagraph"/>
-        <w:numPr>
-          <w:ilvl w:val="0"/>
-          <w:numId w:val="8"/>
-        </w:numPr>
-      </w:pPr>
-      <w:r>
-        <w:t>Goal</w:t>
-      </w:r>
-    </w:p>
-    <w:p>
-      <w:pPr>
-        <w:pStyle w:val="ListParagraph"/>
-        <w:numPr>
-          <w:ilvl w:val="0"/>
-          <w:numId w:val="8"/>
-        </w:numPr>
-      </w:pPr>
-      <w:r>
-        <w:t>…</w:t>
+        <w:t>Easy to use controls</w:t>
       </w:r>
     </w:p>
     <w:p>
@@ -4554,6 +4086,7 @@
       </w:pPr>
       <w:bookmarkStart w:id="11" w:name="_Toc49774292"/>
       <w:r>
+        <w:lastRenderedPageBreak/>
         <w:t>Controls</w:t>
       </w:r>
       <w:bookmarkEnd w:id="11"/>
@@ -4644,7 +4177,6 @@
         <w:t xml:space="preserve">Describe </w:t>
       </w:r>
     </w:p>
-    <w:p/>
     <w:p>
       <w:pPr>
         <w:pStyle w:val="Heading1"/>
@@ -4652,6 +4184,8 @@
           <w:ilvl w:val="0"/>
           <w:numId w:val="4"/>
         </w:numPr>
+        <w:spacing w:after="120"/>
+        <w:ind w:left="482" w:hanging="482"/>
       </w:pPr>
       <w:bookmarkStart w:id="15" w:name="_Toc49774296"/>
       <w:r>
@@ -4660,59 +4194,6 @@
       <w:bookmarkEnd w:id="15"/>
       <w:r>
         <w:t xml:space="preserve"> </w:t>
-      </w:r>
-    </w:p>
-    <w:p>
-      <w:r>
-        <w:t xml:space="preserve">A list of </w:t>
-      </w:r>
-      <w:r>
-        <w:t>intended</w:t>
-      </w:r>
-      <w:r>
-        <w:t xml:space="preserve"> core game mechanics. I.e., what the player can do and how they achieve this, and what this </w:t>
-      </w:r>
-      <w:r>
-        <w:t xml:space="preserve">will </w:t>
-      </w:r>
-      <w:r>
-        <w:t>trigger in the game. For example, shooting enemies is a core mechanic in an FPS</w:t>
-      </w:r>
-      <w:r>
-        <w:t>.</w:t>
-      </w:r>
-    </w:p>
-    <w:p>
-      <w:pPr>
-        <w:pStyle w:val="ListParagraph"/>
-        <w:numPr>
-          <w:ilvl w:val="0"/>
-          <w:numId w:val="9"/>
-        </w:numPr>
-      </w:pPr>
-      <w:r>
-        <w:rPr>
-          <w:b/>
-        </w:rPr>
-        <w:t>Shooting</w:t>
-      </w:r>
-      <w:r>
-        <w:rPr>
-          <w:b/>
-        </w:rPr>
-        <w:br/>
-      </w:r>
-      <w:r>
-        <w:t>how does it work, direction of bul</w:t>
-      </w:r>
-      <w:r>
-        <w:t>l</w:t>
-      </w:r>
-      <w:r>
-        <w:t>ets, damage speed etc.</w:t>
-      </w:r>
-      <w:r>
-        <w:br/>
       </w:r>
     </w:p>
     <w:p>
@@ -4738,7 +4219,16 @@
         <w:pStyle w:val="ListParagraph"/>
       </w:pPr>
       <w:r>
-        <w:t>how does it work, realistic, curved, double jump, how high?</w:t>
+        <w:t>When the player uses the set button to jump,</w:t>
+      </w:r>
+      <w:r>
+        <w:t xml:space="preserve"> depending on which direction they are moving they will move up. This jump force remains consistent even with the length of time the jump button is pressed. Once the player is grounded to the platform they </w:t>
+      </w:r>
+      <w:r>
+        <w:t>can</w:t>
+      </w:r>
+      <w:r>
+        <w:t xml:space="preserve"> jump again.</w:t>
       </w:r>
       <w:r>
         <w:br/>
@@ -4765,7 +4255,7 @@
         <w:br/>
       </w:r>
       <w:r>
-        <w:t>how or when do they move</w:t>
+        <w:t>The moving platforms are activated by the pressure plates located before the platforms. Once on they will move between two given points, switching directions on collision.</w:t>
       </w:r>
     </w:p>
     <w:p>
@@ -4800,7 +4290,7 @@
         <w:br/>
       </w:r>
       <w:r>
-        <w:t>How does it work / active / inactive etc.</w:t>
+        <w:t>When the player rolls on top of the pressure plate, it will indicate to the player it has been pushed by changing its colour from red to green before moving downwards. When activated it will turn on the moving platforms.</w:t>
       </w:r>
       <w:r>
         <w:br/>
@@ -4814,16 +4304,32 @@
           <w:numId w:val="9"/>
         </w:numPr>
       </w:pPr>
-      <w:proofErr w:type="spellStart"/>
-      <w:r>
-        <w:t>e</w:t>
-      </w:r>
-      <w:r>
-        <w:t>tc</w:t>
-      </w:r>
-      <w:proofErr w:type="spellEnd"/>
-      <w:r>
-        <w:t>…</w:t>
+      <w:r>
+        <w:rPr>
+          <w:b/>
+        </w:rPr>
+        <w:t>Falling platforms</w:t>
+      </w:r>
+      <w:r>
+        <w:rPr>
+          <w:b/>
+        </w:rPr>
+        <w:br/>
+      </w:r>
+      <w:r>
+        <w:t>When the player collides with the platform, it will indicate to the player it will fall by changing its colour</w:t>
+      </w:r>
+      <w:r>
+        <w:t xml:space="preserve"> from orange to red</w:t>
+      </w:r>
+      <w:r>
+        <w:t xml:space="preserve"> and </w:t>
+      </w:r>
+      <w:r>
+        <w:t>after a certain amount of time has passed it will delete itself.</w:t>
+      </w:r>
+      <w:r>
+        <w:br/>
       </w:r>
     </w:p>
     <w:p>
@@ -4836,40 +4342,12 @@
         <w:ind w:left="480"/>
       </w:pPr>
       <w:r>
-        <w:lastRenderedPageBreak/>
         <w:t>Hazards</w:t>
       </w:r>
     </w:p>
     <w:p>
       <w:r>
-        <w:rPr>
-          <w:color w:val="FF0000"/>
-        </w:rPr>
-        <w:t xml:space="preserve">These are items or areas in the game that are considered dangerous, </w:t>
-      </w:r>
-      <w:proofErr w:type="spellStart"/>
-      <w:r>
-        <w:rPr>
-          <w:color w:val="FF0000"/>
-        </w:rPr>
-        <w:t>eg</w:t>
-      </w:r>
-      <w:proofErr w:type="spellEnd"/>
-      <w:r>
-        <w:rPr>
-          <w:color w:val="FF0000"/>
-        </w:rPr>
-        <w:t>: jump gaps, spikes, lava.</w:t>
-      </w:r>
-      <w:r>
-        <w:rPr>
-          <w:color w:val="FF0000"/>
-        </w:rPr>
-        <w:br/>
-        <w:t>Depending on your game, this may or may not be relevant</w:t>
-      </w:r>
-      <w:r>
-        <w:t>.</w:t>
+        <w:t xml:space="preserve">There are jump gaps that if fallen into will drop the player into lava and kill them. </w:t>
       </w:r>
     </w:p>
     <w:p>
@@ -4888,6 +4366,46 @@
     </w:p>
     <w:bookmarkEnd w:id="16"/>
     <w:p>
+      <w:r>
+        <w:t>Moving platforms</w:t>
+      </w:r>
+      <w:r>
+        <w:t xml:space="preserve">, pressure plates </w:t>
+      </w:r>
+      <w:r>
+        <w:t>and falling platforms were implemented to add challenge to each level</w:t>
+      </w:r>
+      <w:r>
+        <w:t>. Th</w:t>
+      </w:r>
+      <w:r>
+        <w:t xml:space="preserve">ese require the player to think about timing jumps </w:t>
+      </w:r>
+      <w:r>
+        <w:t>to</w:t>
+      </w:r>
+      <w:r>
+        <w:t xml:space="preserve"> reach the end goal.</w:t>
+      </w:r>
+    </w:p>
+    <w:p>
+      <w:pPr>
+        <w:pStyle w:val="Heading1"/>
+        <w:numPr>
+          <w:ilvl w:val="0"/>
+          <w:numId w:val="4"/>
+        </w:numPr>
+      </w:pPr>
+      <w:bookmarkStart w:id="17" w:name="_Toc49774297"/>
+      <w:r>
+        <w:t>Graphics</w:t>
+      </w:r>
+      <w:bookmarkEnd w:id="17"/>
+      <w:r>
+        <w:t xml:space="preserve"> </w:t>
+      </w:r>
+    </w:p>
+    <w:p>
       <w:pPr>
         <w:rPr>
           <w:color w:val="FF0000"/>
@@ -4897,33 +4415,104 @@
         <w:rPr>
           <w:color w:val="FF0000"/>
         </w:rPr>
-        <w:t>These are thi</w:t>
+        <w:t xml:space="preserve">Describe graphics features here. I.e., is your game top-down 2D? </w:t>
       </w:r>
       <w:r>
         <w:rPr>
           <w:color w:val="FF0000"/>
         </w:rPr>
-        <w:t>n</w:t>
+        <w:t xml:space="preserve">What post processing are you using? </w:t>
       </w:r>
       <w:r>
         <w:rPr>
           <w:color w:val="FF0000"/>
         </w:rPr>
-        <w:t>gs in the game that move and can provide additional challenges to reaching your goals, might include “</w:t>
-      </w:r>
-      <w:proofErr w:type="spellStart"/>
+        <w:t>Include perspective, art style, graphic features.</w:t>
+      </w:r>
       <w:r>
         <w:rPr>
           <w:color w:val="FF0000"/>
         </w:rPr>
-        <w:t>Goomba</w:t>
-      </w:r>
-      <w:proofErr w:type="spellEnd"/>
+        <w:t xml:space="preserve"> </w:t>
+      </w:r>
       <w:r>
         <w:rPr>
           <w:color w:val="FF0000"/>
         </w:rPr>
-        <w:t>” from Mario.</w:t>
+        <w:t>Justify graphics selection.</w:t>
+      </w:r>
+    </w:p>
+    <w:p>
+      <w:pPr>
+        <w:pStyle w:val="Heading1"/>
+        <w:numPr>
+          <w:ilvl w:val="0"/>
+          <w:numId w:val="4"/>
+        </w:numPr>
+      </w:pPr>
+      <w:bookmarkStart w:id="18" w:name="_Toc49774299"/>
+      <w:r>
+        <w:lastRenderedPageBreak/>
+        <w:t>Artificial Intelligence</w:t>
+      </w:r>
+      <w:bookmarkEnd w:id="18"/>
+      <w:r>
+        <w:t xml:space="preserve"> </w:t>
+      </w:r>
+    </w:p>
+    <w:p>
+      <w:r>
+        <w:rPr>
+          <w:color w:val="FF0000"/>
+        </w:rPr>
+        <w:t xml:space="preserve">Describe how </w:t>
+      </w:r>
+      <w:r>
+        <w:rPr>
+          <w:color w:val="FF0000"/>
+        </w:rPr>
+        <w:t xml:space="preserve">your </w:t>
+      </w:r>
+      <w:r>
+        <w:rPr>
+          <w:color w:val="FF0000"/>
+        </w:rPr>
+        <w:t>AI</w:t>
+      </w:r>
+      <w:r>
+        <w:rPr>
+          <w:color w:val="FF0000"/>
+        </w:rPr>
+        <w:t xml:space="preserve"> will</w:t>
+      </w:r>
+      <w:r>
+        <w:rPr>
+          <w:color w:val="FF0000"/>
+        </w:rPr>
+        <w:t xml:space="preserve"> works, i.e. state machine, fuzzy logic, GOAP. Describe the various </w:t>
+      </w:r>
+      <w:r>
+        <w:rPr>
+          <w:color w:val="FF0000"/>
+        </w:rPr>
+        <w:t>behaviors</w:t>
+      </w:r>
+    </w:p>
+    <w:p>
+      <w:pPr>
+        <w:pStyle w:val="Heading1"/>
+        <w:numPr>
+          <w:ilvl w:val="0"/>
+          <w:numId w:val="4"/>
+        </w:numPr>
+      </w:pPr>
+      <w:bookmarkStart w:id="19" w:name="_Toc49774300"/>
+      <w:r>
+        <w:t>Game Flow</w:t>
+      </w:r>
+      <w:bookmarkEnd w:id="19"/>
+      <w:r>
+        <w:t xml:space="preserve"> </w:t>
       </w:r>
     </w:p>
     <w:p>
@@ -4936,7 +4525,15 @@
         <w:ind w:left="480"/>
       </w:pPr>
       <w:r>
-        <w:t>Items / Collectables</w:t>
+        <w:t xml:space="preserve"> </w:t>
+      </w:r>
+      <w:bookmarkStart w:id="20" w:name="_Toc49774301"/>
+      <w:r>
+        <w:t>‘Mission’ / ‘Level’ structure</w:t>
+      </w:r>
+      <w:bookmarkEnd w:id="20"/>
+      <w:r>
+        <w:t xml:space="preserve"> </w:t>
       </w:r>
     </w:p>
     <w:p>
@@ -4949,197 +4546,19 @@
         <w:rPr>
           <w:color w:val="FF0000"/>
         </w:rPr>
-        <w:t xml:space="preserve">Things in the game that can be collected. Coins, health packs, weapons, powerups </w:t>
-      </w:r>
-      <w:proofErr w:type="spellStart"/>
+        <w:t>If applicable</w:t>
+      </w:r>
       <w:r>
         <w:rPr>
           <w:color w:val="FF0000"/>
         </w:rPr>
-        <w:t>etc</w:t>
-      </w:r>
-      <w:proofErr w:type="spellEnd"/>
+        <w:t xml:space="preserve">. </w:t>
+      </w:r>
       <w:r>
         <w:rPr>
           <w:color w:val="FF0000"/>
         </w:rPr>
-        <w:t xml:space="preserve">… </w:t>
-      </w:r>
-      <w:proofErr w:type="spellStart"/>
-      <w:r>
-        <w:rPr>
-          <w:color w:val="FF0000"/>
-        </w:rPr>
-        <w:t>eg</w:t>
-      </w:r>
-      <w:proofErr w:type="spellEnd"/>
-      <w:r>
-        <w:rPr>
-          <w:color w:val="FF0000"/>
-        </w:rPr>
-        <w:t>, for space invaders, enemies might drop a powerup for the player to collect. How are the items collected? Player collision, are they shot at? Etc.</w:t>
-      </w:r>
-    </w:p>
-    <w:p>
-      <w:pPr>
-        <w:rPr>
-          <w:color w:val="FF0000"/>
-        </w:rPr>
-      </w:pPr>
-      <w:bookmarkStart w:id="17" w:name="_GoBack"/>
-      <w:bookmarkEnd w:id="17"/>
-    </w:p>
-    <w:p>
-      <w:pPr>
-        <w:pStyle w:val="Heading1"/>
-        <w:numPr>
-          <w:ilvl w:val="0"/>
-          <w:numId w:val="4"/>
-        </w:numPr>
-      </w:pPr>
-      <w:bookmarkStart w:id="18" w:name="_Toc49774297"/>
-      <w:r>
-        <w:t>Graphics</w:t>
-      </w:r>
-      <w:bookmarkEnd w:id="18"/>
-      <w:r>
-        <w:t xml:space="preserve"> </w:t>
-      </w:r>
-    </w:p>
-    <w:p>
-      <w:pPr>
-        <w:rPr>
-          <w:color w:val="FF0000"/>
-        </w:rPr>
-      </w:pPr>
-      <w:r>
-        <w:rPr>
-          <w:color w:val="FF0000"/>
-        </w:rPr>
-        <w:t xml:space="preserve">Describe graphics features here. I.e., is your game top-down 2D? </w:t>
-      </w:r>
-      <w:r>
-        <w:rPr>
-          <w:color w:val="FF0000"/>
-        </w:rPr>
-        <w:t xml:space="preserve">What post processing are you using? </w:t>
-      </w:r>
-      <w:r>
-        <w:rPr>
-          <w:color w:val="FF0000"/>
-        </w:rPr>
-        <w:t>Include perspective, art style, graphic features.</w:t>
-      </w:r>
-      <w:r>
-        <w:rPr>
-          <w:color w:val="FF0000"/>
-        </w:rPr>
-        <w:t xml:space="preserve"> </w:t>
-      </w:r>
-      <w:r>
-        <w:rPr>
-          <w:color w:val="FF0000"/>
-        </w:rPr>
-        <w:t>Justify graphics selection.</w:t>
-      </w:r>
-    </w:p>
-    <w:p>
-      <w:pPr>
-        <w:pStyle w:val="Heading1"/>
-        <w:numPr>
-          <w:ilvl w:val="0"/>
-          <w:numId w:val="4"/>
-        </w:numPr>
-      </w:pPr>
-      <w:bookmarkStart w:id="19" w:name="_Toc49774298"/>
-      <w:r>
-        <w:t>Audio</w:t>
-      </w:r>
-      <w:bookmarkEnd w:id="19"/>
-    </w:p>
-    <w:p>
-      <w:pPr>
-        <w:rPr>
-          <w:color w:val="FF0000"/>
-        </w:rPr>
-      </w:pPr>
-      <w:r>
-        <w:rPr>
-          <w:color w:val="FF0000"/>
-        </w:rPr>
-        <w:t>Describe audio requirements. Sounds Effects, Ambient music etc.</w:t>
-      </w:r>
-    </w:p>
-    <w:p>
-      <w:pPr>
-        <w:pStyle w:val="Heading1"/>
-        <w:numPr>
-          <w:ilvl w:val="0"/>
-          <w:numId w:val="4"/>
-        </w:numPr>
-      </w:pPr>
-      <w:bookmarkStart w:id="20" w:name="_Toc49774299"/>
-      <w:r>
-        <w:t>Artificial Intelligence</w:t>
-      </w:r>
-      <w:bookmarkEnd w:id="20"/>
-      <w:r>
-        <w:t xml:space="preserve"> </w:t>
-      </w:r>
-    </w:p>
-    <w:p>
-      <w:r>
-        <w:rPr>
-          <w:color w:val="FF0000"/>
-        </w:rPr>
-        <w:t xml:space="preserve">Describe how </w:t>
-      </w:r>
-      <w:r>
-        <w:rPr>
-          <w:color w:val="FF0000"/>
-        </w:rPr>
-        <w:t xml:space="preserve">your </w:t>
-      </w:r>
-      <w:r>
-        <w:rPr>
-          <w:color w:val="FF0000"/>
-        </w:rPr>
-        <w:t>AI</w:t>
-      </w:r>
-      <w:r>
-        <w:rPr>
-          <w:color w:val="FF0000"/>
-        </w:rPr>
-        <w:t xml:space="preserve"> will</w:t>
-      </w:r>
-      <w:r>
-        <w:rPr>
-          <w:color w:val="FF0000"/>
-        </w:rPr>
-        <w:t xml:space="preserve"> works, i.e. state machine, fuzzy logic, GOAP. Describe the various </w:t>
-      </w:r>
-      <w:r>
-        <w:rPr>
-          <w:color w:val="FF0000"/>
-        </w:rPr>
-        <w:t>behaviors</w:t>
-      </w:r>
-    </w:p>
-    <w:p>
-      <w:pPr>
-        <w:pStyle w:val="Heading1"/>
-        <w:numPr>
-          <w:ilvl w:val="0"/>
-          <w:numId w:val="4"/>
-        </w:numPr>
-      </w:pPr>
-      <w:bookmarkStart w:id="21" w:name="_Toc49774300"/>
-      <w:r>
-        <w:t>Game Flow</w:t>
-      </w:r>
-      <w:bookmarkEnd w:id="21"/>
-      <w:r>
-        <w:t xml:space="preserve"> </w:t>
+        <w:t>Are all levels stored in memory? what data is saved across levels, are levels loaded synchronously to prevent pauses?</w:t>
       </w:r>
     </w:p>
     <w:p>
@@ -5151,77 +4570,19 @@
         </w:numPr>
         <w:ind w:left="480"/>
       </w:pPr>
+      <w:bookmarkStart w:id="21" w:name="_Toc49774302"/>
+      <w:r>
+        <w:t>Objectives</w:t>
+      </w:r>
+      <w:r>
+        <w:t>/Goal</w:t>
+      </w:r>
+      <w:bookmarkEnd w:id="21"/>
       <w:r>
         <w:t xml:space="preserve"> </w:t>
       </w:r>
-      <w:bookmarkStart w:id="22" w:name="_Toc49774301"/>
-      <w:r>
-        <w:t>‘Mission’ / ‘Level’ structure</w:t>
-      </w:r>
-      <w:bookmarkEnd w:id="22"/>
-      <w:r>
-        <w:t xml:space="preserve"> </w:t>
-      </w:r>
-    </w:p>
-    <w:p>
-      <w:pPr>
-        <w:rPr>
-          <w:color w:val="FF0000"/>
-        </w:rPr>
-      </w:pPr>
-      <w:r>
-        <w:rPr>
-          <w:color w:val="FF0000"/>
-        </w:rPr>
-        <w:t>If applicable</w:t>
-      </w:r>
-      <w:r>
-        <w:rPr>
-          <w:color w:val="FF0000"/>
-        </w:rPr>
-        <w:t xml:space="preserve">. </w:t>
-      </w:r>
-      <w:r>
-        <w:rPr>
-          <w:color w:val="FF0000"/>
-        </w:rPr>
-        <w:t>Are all levels stored in memory? what data is saved across levels, are levels loaded synchronously to prevent pauses?</w:t>
-      </w:r>
-    </w:p>
-    <w:p>
-      <w:pPr>
-        <w:pStyle w:val="Heading2"/>
-        <w:numPr>
-          <w:ilvl w:val="1"/>
-          <w:numId w:val="4"/>
-        </w:numPr>
-        <w:ind w:left="480"/>
-      </w:pPr>
-      <w:bookmarkStart w:id="23" w:name="_Toc49774302"/>
-      <w:r>
-        <w:t>Objectives</w:t>
-      </w:r>
-      <w:r>
-        <w:t>/Goal</w:t>
-      </w:r>
-      <w:bookmarkEnd w:id="23"/>
-      <w:r>
-        <w:t xml:space="preserve"> </w:t>
-      </w:r>
-    </w:p>
-    <w:p>
-      <w:pPr>
-        <w:rPr>
-          <w:color w:val="FF0000"/>
-        </w:rPr>
-      </w:pPr>
-      <w:r>
-        <w:rPr>
-          <w:color w:val="FF0000"/>
-        </w:rPr>
-        <w:t>What does the player try to accomplish on each level/mission? How is the players progress evaluated?</w:t>
-      </w:r>
-    </w:p>
+    </w:p>
+    <w:p/>
     <w:p>
       <w:pPr>
         <w:pStyle w:val="ListParagraph"/>
@@ -5338,76 +4699,17 @@
     </w:p>
     <w:p>
       <w:pPr>
-        <w:pStyle w:val="paragraph"/>
-        <w:numPr>
-          <w:ilvl w:val="0"/>
-          <w:numId w:val="4"/>
-        </w:numPr>
-        <w:spacing w:before="0" w:beforeAutospacing="0" w:after="0" w:afterAutospacing="0"/>
-        <w:textAlignment w:val="baseline"/>
-        <w:rPr>
-          <w:rFonts w:ascii="Calibri Light" w:hAnsi="Calibri Light" w:cs="Calibri Light"/>
-          <w:color w:val="440361"/>
-          <w:sz w:val="32"/>
-          <w:szCs w:val="32"/>
-        </w:rPr>
-      </w:pPr>
-      <w:r>
-        <w:rPr>
-          <w:rStyle w:val="normaltextrun"/>
-          <w:rFonts w:ascii="Calibri Light" w:eastAsiaTheme="minorEastAsia" w:hAnsi="Calibri Light" w:cs="Calibri Light"/>
-          <w:color w:val="440361"/>
-          <w:sz w:val="32"/>
-          <w:szCs w:val="32"/>
-          <w:lang w:val="en-US"/>
-        </w:rPr>
-        <w:t>Items</w:t>
-      </w:r>
-      <w:r>
-        <w:rPr>
-          <w:rStyle w:val="eop"/>
-          <w:rFonts w:ascii="Calibri Light" w:eastAsiaTheme="majorEastAsia" w:hAnsi="Calibri Light" w:cs="Calibri Light"/>
-        </w:rPr>
-        <w:t> </w:t>
-      </w:r>
-    </w:p>
-    <w:p>
-      <w:pPr>
-        <w:pStyle w:val="paragraph"/>
-        <w:spacing w:before="0" w:beforeAutospacing="0" w:after="0" w:afterAutospacing="0"/>
-        <w:textAlignment w:val="baseline"/>
-        <w:rPr>
-          <w:rFonts w:ascii="Calibri Light" w:hAnsi="Calibri Light" w:cs="Calibri Light"/>
-          <w:color w:val="FF0000"/>
-          <w:sz w:val="32"/>
-          <w:szCs w:val="32"/>
-        </w:rPr>
-      </w:pPr>
-      <w:r>
-        <w:rPr>
-          <w:rStyle w:val="normaltextrun"/>
-          <w:rFonts w:ascii="Calibri" w:eastAsiaTheme="minorEastAsia" w:hAnsi="Calibri" w:cs="Calibri"/>
-          <w:color w:val="FF0000"/>
-          <w:sz w:val="22"/>
-          <w:szCs w:val="22"/>
-          <w:lang w:val="en-US"/>
-        </w:rPr>
-        <w:t>List of items you can pick up that can affect the player. Include details on how items influence gameplay or AI logic.</w:t>
-      </w:r>
-    </w:p>
-    <w:p>
-      <w:pPr>
         <w:pStyle w:val="Heading1"/>
         <w:numPr>
           <w:ilvl w:val="0"/>
           <w:numId w:val="4"/>
         </w:numPr>
       </w:pPr>
-      <w:bookmarkStart w:id="24" w:name="_Toc49774303"/>
+      <w:bookmarkStart w:id="22" w:name="_Toc49774303"/>
       <w:r>
         <w:t>Interface</w:t>
       </w:r>
-      <w:bookmarkEnd w:id="24"/>
+      <w:bookmarkEnd w:id="22"/>
       <w:r>
         <w:t xml:space="preserve"> </w:t>
       </w:r>
@@ -5434,12 +4736,11 @@
         </w:numPr>
         <w:ind w:left="480"/>
       </w:pPr>
-      <w:bookmarkStart w:id="25" w:name="_Toc49774304"/>
-      <w:r>
-        <w:lastRenderedPageBreak/>
+      <w:bookmarkStart w:id="23" w:name="_Toc49774304"/>
+      <w:r>
         <w:t>Menu</w:t>
       </w:r>
-      <w:bookmarkEnd w:id="25"/>
+      <w:bookmarkEnd w:id="23"/>
       <w:r>
         <w:t xml:space="preserve"> </w:t>
       </w:r>
@@ -5479,46 +4780,11 @@
         </w:numPr>
         <w:ind w:left="480"/>
       </w:pPr>
-      <w:bookmarkStart w:id="26" w:name="_Toc49774305"/>
-      <w:r>
-        <w:t>High scores</w:t>
-      </w:r>
-      <w:bookmarkEnd w:id="26"/>
-    </w:p>
-    <w:p>
-      <w:pPr>
-        <w:rPr>
-          <w:color w:val="FF0000"/>
-        </w:rPr>
-      </w:pPr>
-      <w:r>
-        <w:rPr>
-          <w:color w:val="FF0000"/>
-        </w:rPr>
-        <w:t>how is it presented to the player? Provide wireframe.</w:t>
-      </w:r>
-      <w:r>
-        <w:rPr>
-          <w:color w:val="FF0000"/>
-        </w:rPr>
-        <w:br/>
-        <w:t>How does this work for each input device chosen (keyboard/mouse, controller, touch)</w:t>
-      </w:r>
-    </w:p>
-    <w:p>
-      <w:pPr>
-        <w:pStyle w:val="Heading2"/>
-        <w:numPr>
-          <w:ilvl w:val="1"/>
-          <w:numId w:val="4"/>
-        </w:numPr>
-        <w:ind w:left="480"/>
-      </w:pPr>
-      <w:bookmarkStart w:id="27" w:name="_Toc49774306"/>
+      <w:bookmarkStart w:id="24" w:name="_Toc49774306"/>
       <w:r>
         <w:t>UI/HUD</w:t>
       </w:r>
-      <w:bookmarkEnd w:id="27"/>
+      <w:bookmarkEnd w:id="24"/>
     </w:p>
     <w:p>
       <w:pPr>
@@ -5561,17 +4827,17 @@
           <w:numId w:val="4"/>
         </w:numPr>
       </w:pPr>
-      <w:bookmarkStart w:id="28" w:name="_Toc49774307"/>
+      <w:bookmarkStart w:id="25" w:name="_Toc49774307"/>
       <w:r>
         <w:t>Progress report and feedback Meeting Minutes</w:t>
       </w:r>
-      <w:bookmarkEnd w:id="28"/>
+      <w:bookmarkEnd w:id="25"/>
     </w:p>
     <w:p>
       <w:pPr>
         <w:pStyle w:val="Heading2"/>
       </w:pPr>
-      <w:bookmarkStart w:id="29" w:name="_Toc49774308"/>
+      <w:bookmarkStart w:id="26" w:name="_Toc49774308"/>
       <w:r>
         <w:t>Friday 4</w:t>
       </w:r>
@@ -5584,7 +4850,7 @@
       <w:r>
         <w:t xml:space="preserve"> September</w:t>
       </w:r>
-      <w:bookmarkEnd w:id="29"/>
+      <w:bookmarkEnd w:id="26"/>
     </w:p>
     <w:p>
       <w:r>
@@ -5600,7 +4866,10 @@
         </w:numPr>
       </w:pPr>
       <w:r>
-        <w:t>Thing</w:t>
+        <w:t>Main menu and game over scene</w:t>
+      </w:r>
+      <w:r>
+        <w:t xml:space="preserve"> are implemented</w:t>
       </w:r>
     </w:p>
     <w:p>
@@ -5612,7 +4881,10 @@
         </w:numPr>
       </w:pPr>
       <w:r>
-        <w:t>Thing</w:t>
+        <w:t>One b</w:t>
+      </w:r>
+      <w:r>
+        <w:t>asic platform level</w:t>
       </w:r>
     </w:p>
     <w:p>
@@ -5629,7 +4901,7 @@
         </w:numPr>
       </w:pPr>
       <w:r>
-        <w:t>Describe</w:t>
+        <w:t>Fix issues with moving platforms</w:t>
       </w:r>
     </w:p>
     <w:p>
@@ -5641,7 +4913,7 @@
         </w:numPr>
       </w:pPr>
       <w:r>
-        <w:t>Describe</w:t>
+        <w:t>Fix player movement</w:t>
       </w:r>
     </w:p>
     <w:p>
@@ -5653,7 +4925,19 @@
         </w:numPr>
       </w:pPr>
       <w:r>
-        <w:t>Describe</w:t>
+        <w:t>Needs some menus</w:t>
+      </w:r>
+    </w:p>
+    <w:p>
+      <w:pPr>
+        <w:pStyle w:val="ListParagraph"/>
+        <w:numPr>
+          <w:ilvl w:val="0"/>
+          <w:numId w:val="10"/>
+        </w:numPr>
+      </w:pPr>
+      <w:r>
+        <w:t>Needs some textures</w:t>
       </w:r>
     </w:p>
     <w:p>
@@ -5670,7 +4954,13 @@
         </w:numPr>
       </w:pPr>
       <w:r>
-        <w:t>Describe</w:t>
+        <w:t>Attempt to implement the suggestions received from peer</w:t>
+      </w:r>
+      <w:r>
+        <w:t>s</w:t>
+      </w:r>
+      <w:r>
+        <w:t xml:space="preserve"> </w:t>
       </w:r>
     </w:p>
     <w:p>
@@ -5682,7 +4972,134 @@
         </w:numPr>
       </w:pPr>
       <w:r>
-        <w:t>Describe</w:t>
+        <w:t>F</w:t>
+      </w:r>
+      <w:r>
+        <w:t xml:space="preserve">ix bugs </w:t>
+      </w:r>
+    </w:p>
+    <w:p>
+      <w:pPr>
+        <w:pStyle w:val="Heading2"/>
+      </w:pPr>
+      <w:bookmarkStart w:id="27" w:name="_Toc49774309"/>
+      <w:r>
+        <w:lastRenderedPageBreak/>
+        <w:t>Wednesday 9</w:t>
+      </w:r>
+      <w:r>
+        <w:rPr>
+          <w:vertAlign w:val="superscript"/>
+        </w:rPr>
+        <w:t>th</w:t>
+      </w:r>
+      <w:r>
+        <w:t xml:space="preserve"> September</w:t>
+      </w:r>
+      <w:bookmarkEnd w:id="27"/>
+    </w:p>
+    <w:p>
+      <w:r>
+        <w:t>Describe state of project</w:t>
+      </w:r>
+    </w:p>
+    <w:p>
+      <w:pPr>
+        <w:pStyle w:val="ListParagraph"/>
+        <w:numPr>
+          <w:ilvl w:val="0"/>
+          <w:numId w:val="12"/>
+        </w:numPr>
+      </w:pPr>
+      <w:r>
+        <w:t xml:space="preserve">Added </w:t>
+      </w:r>
+      <w:r>
+        <w:t xml:space="preserve">android build </w:t>
+      </w:r>
+    </w:p>
+    <w:p>
+      <w:pPr>
+        <w:pStyle w:val="ListParagraph"/>
+        <w:numPr>
+          <w:ilvl w:val="0"/>
+          <w:numId w:val="12"/>
+        </w:numPr>
+      </w:pPr>
+      <w:r>
+        <w:t>Added textures to game</w:t>
+      </w:r>
+    </w:p>
+    <w:p>
+      <w:pPr>
+        <w:pStyle w:val="ListParagraph"/>
+        <w:numPr>
+          <w:ilvl w:val="0"/>
+          <w:numId w:val="12"/>
+        </w:numPr>
+      </w:pPr>
+      <w:r>
+        <w:t>Started adding touch controls for mobile devices</w:t>
+      </w:r>
+    </w:p>
+    <w:p>
+      <w:pPr>
+        <w:pStyle w:val="ListParagraph"/>
+        <w:numPr>
+          <w:ilvl w:val="0"/>
+          <w:numId w:val="12"/>
+        </w:numPr>
+      </w:pPr>
+      <w:r>
+        <w:t>Added a new level</w:t>
+      </w:r>
+    </w:p>
+    <w:p>
+      <w:r>
+        <w:t>Feedback from teacher and peers:</w:t>
+      </w:r>
+    </w:p>
+    <w:p>
+      <w:pPr>
+        <w:pStyle w:val="ListParagraph"/>
+        <w:numPr>
+          <w:ilvl w:val="0"/>
+          <w:numId w:val="10"/>
+        </w:numPr>
+      </w:pPr>
+      <w:r>
+        <w:t>Add more levels</w:t>
+      </w:r>
+    </w:p>
+    <w:p>
+      <w:pPr>
+        <w:pStyle w:val="ListParagraph"/>
+        <w:numPr>
+          <w:ilvl w:val="0"/>
+          <w:numId w:val="10"/>
+        </w:numPr>
+      </w:pPr>
+      <w:r>
+        <w:t>Fix invisible platform collision issues</w:t>
+      </w:r>
+    </w:p>
+    <w:p>
+      <w:pPr>
+        <w:pStyle w:val="ListParagraph"/>
+        <w:numPr>
+          <w:ilvl w:val="0"/>
+          <w:numId w:val="10"/>
+        </w:numPr>
+      </w:pPr>
+      <w:r>
+        <w:t>Fix player attachment to platform</w:t>
+      </w:r>
+      <w:bookmarkStart w:id="28" w:name="_GoBack"/>
+      <w:bookmarkEnd w:id="28"/>
+    </w:p>
+    <w:p>
+      <w:r>
+        <w:t>Action Items:</w:t>
       </w:r>
     </w:p>
     <w:p>
@@ -5693,17 +5110,14 @@
           <w:numId w:val="11"/>
         </w:numPr>
       </w:pPr>
-      <w:r>
-        <w:t>Describe</w:t>
-      </w:r>
     </w:p>
     <w:p>
       <w:pPr>
         <w:pStyle w:val="Heading2"/>
       </w:pPr>
-      <w:bookmarkStart w:id="30" w:name="_Toc49774309"/>
-      <w:r>
-        <w:t>Wednesday 9</w:t>
+      <w:bookmarkStart w:id="29" w:name="_Toc49774310"/>
+      <w:r>
+        <w:t>Thursday 10</w:t>
       </w:r>
       <w:r>
         <w:rPr>
@@ -5714,7 +5128,7 @@
       <w:r>
         <w:t xml:space="preserve"> September</w:t>
       </w:r>
-      <w:bookmarkEnd w:id="30"/>
+      <w:bookmarkEnd w:id="29"/>
     </w:p>
     <w:p>
       <w:r>
@@ -5730,7 +5144,7 @@
         </w:numPr>
       </w:pPr>
       <w:r>
-        <w:t>Thing</w:t>
+        <w:t xml:space="preserve">Added textures </w:t>
       </w:r>
     </w:p>
     <w:p>
@@ -5742,7 +5156,7 @@
         </w:numPr>
       </w:pPr>
       <w:r>
-        <w:t>Thing</w:t>
+        <w:t>Updated builds for all platforms</w:t>
       </w:r>
     </w:p>
     <w:p>
@@ -5758,8 +5172,108 @@
           <w:numId w:val="10"/>
         </w:numPr>
       </w:pPr>
-      <w:r>
-        <w:t>Describe</w:t>
+    </w:p>
+    <w:p>
+      <w:r>
+        <w:t>Action Items:</w:t>
+      </w:r>
+    </w:p>
+    <w:p>
+      <w:pPr>
+        <w:pStyle w:val="ListParagraph"/>
+        <w:numPr>
+          <w:ilvl w:val="0"/>
+          <w:numId w:val="11"/>
+        </w:numPr>
+      </w:pPr>
+    </w:p>
+    <w:p>
+      <w:pPr>
+        <w:pStyle w:val="Heading2"/>
+      </w:pPr>
+      <w:bookmarkStart w:id="30" w:name="_Toc49774311"/>
+      <w:r>
+        <w:t>Friday 11</w:t>
+      </w:r>
+      <w:r>
+        <w:rPr>
+          <w:vertAlign w:val="superscript"/>
+        </w:rPr>
+        <w:t>th</w:t>
+      </w:r>
+      <w:r>
+        <w:t xml:space="preserve"> September</w:t>
+      </w:r>
+      <w:bookmarkEnd w:id="30"/>
+    </w:p>
+    <w:p>
+      <w:r>
+        <w:t>Describe what has been done since last time</w:t>
+      </w:r>
+    </w:p>
+    <w:p>
+      <w:pPr>
+        <w:pStyle w:val="ListParagraph"/>
+        <w:numPr>
+          <w:ilvl w:val="0"/>
+          <w:numId w:val="12"/>
+        </w:numPr>
+      </w:pPr>
+      <w:r>
+        <w:t>Fixed touch controls</w:t>
+      </w:r>
+    </w:p>
+    <w:p>
+      <w:pPr>
+        <w:pStyle w:val="ListParagraph"/>
+        <w:numPr>
+          <w:ilvl w:val="0"/>
+          <w:numId w:val="12"/>
+        </w:numPr>
+      </w:pPr>
+      <w:r>
+        <w:t>Added another level</w:t>
+      </w:r>
+    </w:p>
+    <w:p>
+      <w:pPr>
+        <w:pStyle w:val="ListParagraph"/>
+        <w:numPr>
+          <w:ilvl w:val="0"/>
+          <w:numId w:val="12"/>
+        </w:numPr>
+      </w:pPr>
+      <w:r>
+        <w:t>Added level select menu</w:t>
+      </w:r>
+    </w:p>
+    <w:p>
+      <w:pPr>
+        <w:pStyle w:val="ListParagraph"/>
+        <w:numPr>
+          <w:ilvl w:val="0"/>
+          <w:numId w:val="12"/>
+        </w:numPr>
+      </w:pPr>
+      <w:r>
+        <w:t>Fixed moving platform problems</w:t>
+      </w:r>
+    </w:p>
+    <w:p>
+      <w:pPr>
+        <w:pStyle w:val="ListParagraph"/>
+        <w:numPr>
+          <w:ilvl w:val="0"/>
+          <w:numId w:val="12"/>
+        </w:numPr>
+      </w:pPr>
+      <w:r>
+        <w:t>Changed pause icon</w:t>
+      </w:r>
+    </w:p>
+    <w:p>
+      <w:r>
+        <w:t>Feedback from teacher and peers:</w:t>
       </w:r>
     </w:p>
     <w:p>
@@ -5770,21 +5284,6 @@
           <w:numId w:val="10"/>
         </w:numPr>
       </w:pPr>
-      <w:r>
-        <w:t>Describe</w:t>
-      </w:r>
-    </w:p>
-    <w:p>
-      <w:pPr>
-        <w:pStyle w:val="ListParagraph"/>
-        <w:numPr>
-          <w:ilvl w:val="0"/>
-          <w:numId w:val="10"/>
-        </w:numPr>
-      </w:pPr>
-      <w:r>
-        <w:t>Describe</w:t>
-      </w:r>
     </w:p>
     <w:p>
       <w:r>
@@ -5799,294 +5298,6 @@
           <w:numId w:val="11"/>
         </w:numPr>
       </w:pPr>
-      <w:r>
-        <w:t>Describe</w:t>
-      </w:r>
-    </w:p>
-    <w:p>
-      <w:pPr>
-        <w:pStyle w:val="ListParagraph"/>
-        <w:numPr>
-          <w:ilvl w:val="0"/>
-          <w:numId w:val="11"/>
-        </w:numPr>
-      </w:pPr>
-      <w:r>
-        <w:t>Describe</w:t>
-      </w:r>
-    </w:p>
-    <w:p>
-      <w:pPr>
-        <w:pStyle w:val="ListParagraph"/>
-        <w:numPr>
-          <w:ilvl w:val="0"/>
-          <w:numId w:val="11"/>
-        </w:numPr>
-      </w:pPr>
-      <w:r>
-        <w:t>Describe</w:t>
-      </w:r>
-    </w:p>
-    <w:p>
-      <w:pPr>
-        <w:pStyle w:val="Heading2"/>
-      </w:pPr>
-      <w:bookmarkStart w:id="31" w:name="_Toc49774310"/>
-      <w:r>
-        <w:lastRenderedPageBreak/>
-        <w:t>Thursday 10</w:t>
-      </w:r>
-      <w:r>
-        <w:rPr>
-          <w:vertAlign w:val="superscript"/>
-        </w:rPr>
-        <w:t>th</w:t>
-      </w:r>
-      <w:r>
-        <w:t xml:space="preserve"> September</w:t>
-      </w:r>
-      <w:bookmarkEnd w:id="31"/>
-    </w:p>
-    <w:p>
-      <w:r>
-        <w:t>Describe state of project</w:t>
-      </w:r>
-    </w:p>
-    <w:p>
-      <w:pPr>
-        <w:pStyle w:val="ListParagraph"/>
-        <w:numPr>
-          <w:ilvl w:val="0"/>
-          <w:numId w:val="12"/>
-        </w:numPr>
-      </w:pPr>
-      <w:r>
-        <w:t>Thing</w:t>
-      </w:r>
-    </w:p>
-    <w:p>
-      <w:pPr>
-        <w:pStyle w:val="ListParagraph"/>
-        <w:numPr>
-          <w:ilvl w:val="0"/>
-          <w:numId w:val="12"/>
-        </w:numPr>
-      </w:pPr>
-      <w:r>
-        <w:t>Thing</w:t>
-      </w:r>
-    </w:p>
-    <w:p>
-      <w:r>
-        <w:t>Feedback from teacher and peers:</w:t>
-      </w:r>
-    </w:p>
-    <w:p>
-      <w:pPr>
-        <w:pStyle w:val="ListParagraph"/>
-        <w:numPr>
-          <w:ilvl w:val="0"/>
-          <w:numId w:val="10"/>
-        </w:numPr>
-      </w:pPr>
-      <w:r>
-        <w:t>Describe</w:t>
-      </w:r>
-    </w:p>
-    <w:p>
-      <w:pPr>
-        <w:pStyle w:val="ListParagraph"/>
-        <w:numPr>
-          <w:ilvl w:val="0"/>
-          <w:numId w:val="10"/>
-        </w:numPr>
-      </w:pPr>
-      <w:r>
-        <w:t>Describe</w:t>
-      </w:r>
-    </w:p>
-    <w:p>
-      <w:pPr>
-        <w:pStyle w:val="ListParagraph"/>
-        <w:numPr>
-          <w:ilvl w:val="0"/>
-          <w:numId w:val="10"/>
-        </w:numPr>
-      </w:pPr>
-      <w:r>
-        <w:t>Describe</w:t>
-      </w:r>
-    </w:p>
-    <w:p>
-      <w:r>
-        <w:t>Action Items:</w:t>
-      </w:r>
-    </w:p>
-    <w:p>
-      <w:pPr>
-        <w:pStyle w:val="ListParagraph"/>
-        <w:numPr>
-          <w:ilvl w:val="0"/>
-          <w:numId w:val="11"/>
-        </w:numPr>
-      </w:pPr>
-      <w:r>
-        <w:t>Describe</w:t>
-      </w:r>
-    </w:p>
-    <w:p>
-      <w:pPr>
-        <w:pStyle w:val="ListParagraph"/>
-        <w:numPr>
-          <w:ilvl w:val="0"/>
-          <w:numId w:val="11"/>
-        </w:numPr>
-      </w:pPr>
-      <w:r>
-        <w:t>Describe</w:t>
-      </w:r>
-    </w:p>
-    <w:p>
-      <w:pPr>
-        <w:pStyle w:val="ListParagraph"/>
-        <w:numPr>
-          <w:ilvl w:val="0"/>
-          <w:numId w:val="11"/>
-        </w:numPr>
-      </w:pPr>
-      <w:r>
-        <w:t>Describe</w:t>
-      </w:r>
-    </w:p>
-    <w:p>
-      <w:pPr>
-        <w:pStyle w:val="Heading2"/>
-      </w:pPr>
-      <w:bookmarkStart w:id="32" w:name="_Toc49774311"/>
-      <w:r>
-        <w:t>Friday 11</w:t>
-      </w:r>
-      <w:r>
-        <w:rPr>
-          <w:vertAlign w:val="superscript"/>
-        </w:rPr>
-        <w:t>th</w:t>
-      </w:r>
-      <w:r>
-        <w:t xml:space="preserve"> September</w:t>
-      </w:r>
-      <w:bookmarkEnd w:id="32"/>
-    </w:p>
-    <w:p>
-      <w:r>
-        <w:t>Describe what has been done since last time</w:t>
-      </w:r>
-    </w:p>
-    <w:p>
-      <w:pPr>
-        <w:pStyle w:val="ListParagraph"/>
-        <w:numPr>
-          <w:ilvl w:val="0"/>
-          <w:numId w:val="12"/>
-        </w:numPr>
-      </w:pPr>
-      <w:r>
-        <w:t>Thing</w:t>
-      </w:r>
-    </w:p>
-    <w:p>
-      <w:pPr>
-        <w:pStyle w:val="ListParagraph"/>
-        <w:numPr>
-          <w:ilvl w:val="0"/>
-          <w:numId w:val="12"/>
-        </w:numPr>
-      </w:pPr>
-      <w:r>
-        <w:t>Thing</w:t>
-      </w:r>
-    </w:p>
-    <w:p>
-      <w:r>
-        <w:t>Feedback from teacher and peers:</w:t>
-      </w:r>
-    </w:p>
-    <w:p>
-      <w:pPr>
-        <w:pStyle w:val="ListParagraph"/>
-        <w:numPr>
-          <w:ilvl w:val="0"/>
-          <w:numId w:val="10"/>
-        </w:numPr>
-      </w:pPr>
-      <w:r>
-        <w:t>Describe</w:t>
-      </w:r>
-    </w:p>
-    <w:p>
-      <w:pPr>
-        <w:pStyle w:val="ListParagraph"/>
-        <w:numPr>
-          <w:ilvl w:val="0"/>
-          <w:numId w:val="10"/>
-        </w:numPr>
-      </w:pPr>
-      <w:r>
-        <w:t>Describe</w:t>
-      </w:r>
-    </w:p>
-    <w:p>
-      <w:pPr>
-        <w:pStyle w:val="ListParagraph"/>
-        <w:numPr>
-          <w:ilvl w:val="0"/>
-          <w:numId w:val="10"/>
-        </w:numPr>
-      </w:pPr>
-      <w:r>
-        <w:t>Describe</w:t>
-      </w:r>
-    </w:p>
-    <w:p>
-      <w:r>
-        <w:t>Action Items:</w:t>
-      </w:r>
-    </w:p>
-    <w:p>
-      <w:pPr>
-        <w:pStyle w:val="ListParagraph"/>
-        <w:numPr>
-          <w:ilvl w:val="0"/>
-          <w:numId w:val="11"/>
-        </w:numPr>
-      </w:pPr>
-      <w:r>
-        <w:t>Describe</w:t>
-      </w:r>
-    </w:p>
-    <w:p>
-      <w:pPr>
-        <w:pStyle w:val="ListParagraph"/>
-        <w:numPr>
-          <w:ilvl w:val="0"/>
-          <w:numId w:val="11"/>
-        </w:numPr>
-      </w:pPr>
-      <w:r>
-        <w:t>Describe</w:t>
-      </w:r>
-    </w:p>
-    <w:p>
-      <w:pPr>
-        <w:pStyle w:val="ListParagraph"/>
-        <w:numPr>
-          <w:ilvl w:val="0"/>
-          <w:numId w:val="11"/>
-        </w:numPr>
-      </w:pPr>
-      <w:r>
-        <w:t>Describe</w:t>
-      </w:r>
     </w:p>
     <w:p/>
     <w:p/>
@@ -6094,12 +5305,12 @@
     <w:p/>
     <w:p/>
     <w:sectPr>
-      <w:headerReference w:type="even" r:id="rId15"/>
-      <w:headerReference w:type="default" r:id="rId16"/>
-      <w:footerReference w:type="even" r:id="rId17"/>
-      <w:footerReference w:type="default" r:id="rId18"/>
-      <w:headerReference w:type="first" r:id="rId19"/>
-      <w:footerReference w:type="first" r:id="rId20"/>
+      <w:headerReference w:type="even" r:id="rId16"/>
+      <w:headerReference w:type="default" r:id="rId17"/>
+      <w:footerReference w:type="even" r:id="rId18"/>
+      <w:footerReference w:type="default" r:id="rId19"/>
+      <w:headerReference w:type="first" r:id="rId20"/>
+      <w:footerReference w:type="first" r:id="rId21"/>
       <w:pgSz w:w="12240" w:h="15840"/>
       <w:pgMar w:top="1440" w:right="1440" w:bottom="1440" w:left="1440" w:header="720" w:footer="720" w:gutter="0"/>
       <w:pgNumType w:start="0"/>
@@ -8659,6 +7870,15 @@
 </file>
 
 <file path=customXml/item1.xml><?xml version="1.0" encoding="utf-8"?>
+<?mso-contentType ?>
+<FormTemplates xmlns="http://schemas.microsoft.com/sharepoint/v3/contenttype/forms">
+  <Display>DocumentLibraryForm</Display>
+  <Edit>DocumentLibraryForm</Edit>
+  <New>DocumentLibraryForm</New>
+</FormTemplates>
+</file>
+
+<file path=customXml/item2.xml><?xml version="1.0" encoding="utf-8"?>
 <ct:contentTypeSchema xmlns:ct="http://schemas.microsoft.com/office/2006/metadata/contentType" xmlns:ma="http://schemas.microsoft.com/office/2006/metadata/properties/metaAttributes" ct:_="" ma:_="" ma:contentTypeName="Document" ma:contentTypeID="0x01010074F10D0031F0BF458937D03CD959F800" ma:contentTypeVersion="7" ma:contentTypeDescription="Create a new document." ma:contentTypeScope="" ma:versionID="cd5dc5177ce39f5eefd2d36a9017b873">
   <xsd:schema xmlns:xsd="http://www.w3.org/2001/XMLSchema" xmlns:xs="http://www.w3.org/2001/XMLSchema" xmlns:p="http://schemas.microsoft.com/office/2006/metadata/properties" xmlns:ns2="d3e75b01-560b-433b-b252-2f7f4dd541a7" targetNamespace="http://schemas.microsoft.com/office/2006/metadata/properties" ma:root="true" ma:fieldsID="78457aa718daa4f1f188928f54b95684" ns2:_="">
     <xsd:import namespace="d3e75b01-560b-433b-b252-2f7f4dd541a7"/>
@@ -8822,15 +8042,6 @@
 </ct:contentTypeSchema>
 </file>
 
-<file path=customXml/item2.xml><?xml version="1.0" encoding="utf-8"?>
-<?mso-contentType ?>
-<FormTemplates xmlns="http://schemas.microsoft.com/sharepoint/v3/contenttype/forms">
-  <Display>DocumentLibraryForm</Display>
-  <Edit>DocumentLibraryForm</Edit>
-  <New>DocumentLibraryForm</New>
-</FormTemplates>
-</file>
-
 <file path=customXml/item3.xml><?xml version="1.0" encoding="utf-8"?>
 <p:properties xmlns:p="http://schemas.microsoft.com/office/2006/metadata/properties" xmlns:xsi="http://www.w3.org/2001/XMLSchema-instance" xmlns:pc="http://schemas.microsoft.com/office/infopath/2007/PartnerControls">
   <documentManagement/>
@@ -8842,6 +8053,14 @@
 </file>
 
 <file path=customXml/itemProps1.xml><?xml version="1.0" encoding="utf-8"?>
+<ds:datastoreItem xmlns:ds="http://schemas.openxmlformats.org/officeDocument/2006/customXml" ds:itemID="{26BADB16-F778-4390-B3BD-D305E5FB0029}">
+  <ds:schemaRefs>
+    <ds:schemaRef ds:uri="http://schemas.microsoft.com/sharepoint/v3/contenttype/forms"/>
+  </ds:schemaRefs>
+</ds:datastoreItem>
+</file>
+
+<file path=customXml/itemProps2.xml><?xml version="1.0" encoding="utf-8"?>
 <ds:datastoreItem xmlns:ds="http://schemas.openxmlformats.org/officeDocument/2006/customXml" ds:itemID="{84FE7808-B688-48F8-AF1F-BC6ABC3FAE52}">
   <ds:schemaRefs>
     <ds:schemaRef ds:uri="http://schemas.microsoft.com/office/2006/metadata/contentType"/>
@@ -8859,14 +8078,6 @@
 </ds:datastoreItem>
 </file>
 
-<file path=customXml/itemProps2.xml><?xml version="1.0" encoding="utf-8"?>
-<ds:datastoreItem xmlns:ds="http://schemas.openxmlformats.org/officeDocument/2006/customXml" ds:itemID="{26BADB16-F778-4390-B3BD-D305E5FB0029}">
-  <ds:schemaRefs>
-    <ds:schemaRef ds:uri="http://schemas.microsoft.com/sharepoint/v3/contenttype/forms"/>
-  </ds:schemaRefs>
-</ds:datastoreItem>
-</file>
-
 <file path=customXml/itemProps3.xml><?xml version="1.0" encoding="utf-8"?>
 <ds:datastoreItem xmlns:ds="http://schemas.openxmlformats.org/officeDocument/2006/customXml" ds:itemID="{071FDEA6-ED5E-46A7-95B6-1C51358923E8}">
   <ds:schemaRefs>
@@ -8877,7 +8088,7 @@
 </file>
 
 <file path=customXml/itemProps4.xml><?xml version="1.0" encoding="utf-8"?>
-<ds:datastoreItem xmlns:ds="http://schemas.openxmlformats.org/officeDocument/2006/customXml" ds:itemID="{EA3CB9B1-D5E2-463C-B542-62C438B6FE9B}">
+<ds:datastoreItem xmlns:ds="http://schemas.openxmlformats.org/officeDocument/2006/customXml" ds:itemID="{3447162F-B1F8-4076-BDC2-BCB8D188EDB2}">
   <ds:schemaRefs>
     <ds:schemaRef ds:uri="http://schemas.openxmlformats.org/officeDocument/2006/bibliography"/>
   </ds:schemaRefs>

</xml_diff>